<commit_message>
Update 1th lecture and task
</commit_message>
<xml_diff>
--- a/src/task/task_1/task_1.docx
+++ b/src/task/task_1/task_1.docx
@@ -33,20 +33,544 @@
     <w:p>
       <w:pPr>
         <w:pStyle w:val="a3"/>
+        <w:spacing w:before="120" w:after="120"/>
+        <w:ind w:left="0" w:firstLine="709"/>
+      </w:pPr>
+      <w:r>
+        <w:rPr>
+          <w:lang w:val="en-US"/>
+        </w:rPr>
+        <w:t>VS</w:t>
+      </w:r>
+      <w:r>
+        <w:t xml:space="preserve"> </w:t>
+      </w:r>
+      <w:r>
+        <w:rPr>
+          <w:lang w:val="en-US"/>
+        </w:rPr>
+        <w:t>Code</w:t>
+      </w:r>
+      <w:r>
+        <w:t xml:space="preserve"> – </w:t>
+      </w:r>
+      <w:r>
+        <w:t>это редактор кода</w:t>
+      </w:r>
+      <w:r>
+        <w:t xml:space="preserve"> (</w:t>
+      </w:r>
+      <w:r>
+        <w:rPr>
+          <w:lang w:val="en-US"/>
+        </w:rPr>
+        <w:t>code</w:t>
+      </w:r>
+      <w:r>
+        <w:t xml:space="preserve"> </w:t>
+      </w:r>
+      <w:r>
+        <w:rPr>
+          <w:lang w:val="en-US"/>
+        </w:rPr>
+        <w:t>editor</w:t>
+      </w:r>
+      <w:r>
+        <w:t>)</w:t>
+      </w:r>
+      <w:r>
+        <w:t xml:space="preserve">. До этого мы работали с </w:t>
+      </w:r>
+      <w:r>
+        <w:rPr>
+          <w:lang w:val="en-US"/>
+        </w:rPr>
+        <w:t>Visual</w:t>
+      </w:r>
+      <w:r>
+        <w:t xml:space="preserve"> </w:t>
+      </w:r>
+      <w:r>
+        <w:rPr>
+          <w:lang w:val="en-US"/>
+        </w:rPr>
+        <w:t>Studio</w:t>
+      </w:r>
+      <w:r>
+        <w:t xml:space="preserve">, </w:t>
+      </w:r>
+      <w:r>
+        <w:t xml:space="preserve">которая является средой разработки </w:t>
+      </w:r>
+      <w:r>
+        <w:t>(</w:t>
+      </w:r>
+      <w:r>
+        <w:rPr>
+          <w:lang w:val="en-US"/>
+        </w:rPr>
+        <w:t>IDE</w:t>
+      </w:r>
+      <w:r>
+        <w:t>).</w:t>
+      </w:r>
+    </w:p>
+    <w:p>
+      <w:pPr>
+        <w:pStyle w:val="a3"/>
+        <w:spacing w:before="120" w:after="120"/>
+        <w:ind w:left="0" w:firstLine="709"/>
+      </w:pPr>
+      <w:r>
+        <w:rPr>
+          <w:lang w:val="en-US"/>
+        </w:rPr>
+        <w:t>IDE</w:t>
+      </w:r>
+      <w:r>
+        <w:t xml:space="preserve"> – </w:t>
+      </w:r>
+      <w:r>
+        <w:t xml:space="preserve">тяжеловесная функциональная программа, с миллионом встроенных функций, и обычно нацеленная на какие-то определённые языки программирования или стеки технологий. </w:t>
+      </w:r>
+      <w:r>
+        <w:rPr>
+          <w:lang w:val="en-US"/>
+        </w:rPr>
+        <w:t>Visual</w:t>
+      </w:r>
+      <w:r>
+        <w:t xml:space="preserve"> </w:t>
+      </w:r>
+      <w:r>
+        <w:rPr>
+          <w:lang w:val="en-US"/>
+        </w:rPr>
+        <w:t>Studio</w:t>
+      </w:r>
+      <w:r>
+        <w:t xml:space="preserve">, </w:t>
+      </w:r>
+      <w:r>
+        <w:t xml:space="preserve">например, в первую очередь рассчитана на разработку </w:t>
+      </w:r>
+      <w:r>
+        <w:rPr>
+          <w:lang w:val="en-US"/>
+        </w:rPr>
+        <w:t>Windows</w:t>
+      </w:r>
+      <w:r>
+        <w:t xml:space="preserve"> </w:t>
+      </w:r>
+      <w:r>
+        <w:t xml:space="preserve">приложений и </w:t>
+      </w:r>
+      <w:r>
+        <w:t>.</w:t>
+      </w:r>
+      <w:r>
+        <w:rPr>
+          <w:lang w:val="en-US"/>
+        </w:rPr>
+        <w:t>NET</w:t>
+      </w:r>
+      <w:r>
+        <w:t xml:space="preserve">. </w:t>
+      </w:r>
+      <w:r>
+        <w:rPr>
+          <w:lang w:val="en-US"/>
+        </w:rPr>
+        <w:t>Intellij</w:t>
+      </w:r>
+      <w:r>
+        <w:t xml:space="preserve"> </w:t>
+      </w:r>
+      <w:r>
+        <w:rPr>
+          <w:lang w:val="en-US"/>
+        </w:rPr>
+        <w:t>IDEA</w:t>
+      </w:r>
+      <w:r>
+        <w:t xml:space="preserve"> </w:t>
+      </w:r>
+      <w:r>
+        <w:t>–</w:t>
+      </w:r>
+      <w:r>
+        <w:t xml:space="preserve"> </w:t>
+      </w:r>
+      <w:r>
+        <w:t xml:space="preserve">для </w:t>
+      </w:r>
+      <w:r>
+        <w:rPr>
+          <w:lang w:val="en-US"/>
+        </w:rPr>
+        <w:t>Java</w:t>
+      </w:r>
+      <w:r>
+        <w:t xml:space="preserve">. </w:t>
+      </w:r>
+      <w:r>
+        <w:rPr>
+          <w:lang w:val="en-US"/>
+        </w:rPr>
+        <w:t>Android</w:t>
+      </w:r>
+      <w:r>
+        <w:t xml:space="preserve"> </w:t>
+      </w:r>
+      <w:r>
+        <w:rPr>
+          <w:lang w:val="en-US"/>
+        </w:rPr>
+        <w:t>Studio</w:t>
+      </w:r>
+      <w:r>
+        <w:t xml:space="preserve"> – </w:t>
+      </w:r>
+      <w:r>
+        <w:t xml:space="preserve">только для разработки под </w:t>
+      </w:r>
+      <w:r>
+        <w:rPr>
+          <w:lang w:val="en-US"/>
+        </w:rPr>
+        <w:t>Android</w:t>
+      </w:r>
+      <w:r>
+        <w:t>.</w:t>
+      </w:r>
+      <w:r>
+        <w:t xml:space="preserve"> </w:t>
+      </w:r>
+      <w:r>
+        <w:rPr>
+          <w:lang w:val="en-US"/>
+        </w:rPr>
+        <w:t>Pycharm</w:t>
+      </w:r>
+      <w:r>
+        <w:t xml:space="preserve"> – </w:t>
+      </w:r>
+      <w:r>
+        <w:t xml:space="preserve">для </w:t>
+      </w:r>
+      <w:r>
+        <w:rPr>
+          <w:lang w:val="en-US"/>
+        </w:rPr>
+        <w:t>Python</w:t>
+      </w:r>
+      <w:r>
+        <w:t xml:space="preserve"> </w:t>
+      </w:r>
+      <w:r>
+        <w:t>и т.д.</w:t>
+      </w:r>
+    </w:p>
+    <w:p>
+      <w:pPr>
+        <w:pStyle w:val="a3"/>
+        <w:spacing w:before="120" w:after="120"/>
+        <w:ind w:left="0" w:firstLine="709"/>
+      </w:pPr>
+      <w:r>
+        <w:t>Редактор кода –</w:t>
+      </w:r>
+      <w:r>
+        <w:t xml:space="preserve"> это, в</w:t>
+      </w:r>
+      <w:r>
+        <w:t xml:space="preserve"> своей основе, просто легковесный текстовый редактор (как блокнот). Главная особенность редакторов в их модульности. Существуют миллионы расширений, которые можно подключить к редактору, чтобы наделить его какой-либо функциональностью. Хотите подсветку </w:t>
+      </w:r>
+      <w:r>
+        <w:rPr>
+          <w:lang w:val="en-US"/>
+        </w:rPr>
+        <w:t>Java</w:t>
+      </w:r>
+      <w:r>
+        <w:t xml:space="preserve"> </w:t>
+      </w:r>
+      <w:r>
+        <w:t xml:space="preserve">синтаксиса – установите соответствующее расширение. Хотите отладку </w:t>
+      </w:r>
+      <w:r>
+        <w:rPr>
+          <w:lang w:val="en-US"/>
+        </w:rPr>
+        <w:t>Python</w:t>
+      </w:r>
+      <w:r>
+        <w:t xml:space="preserve"> </w:t>
+      </w:r>
+      <w:r>
+        <w:t>– установите соответствующее расширение. Хотите китайский язык – устанавливайте расширение. Хотите</w:t>
+      </w:r>
+      <w:r>
+        <w:t xml:space="preserve"> встроенное редактирование изображений – расширение. И так для чего угодно. Редакторы кода – это, своего рода, конструктор, который собираете вы сами, под ваши нужды.</w:t>
+      </w:r>
+    </w:p>
+    <w:p>
+      <w:pPr>
+        <w:pStyle w:val="a3"/>
+        <w:spacing w:before="120" w:after="120"/>
+        <w:ind w:left="0" w:firstLine="709"/>
+      </w:pPr>
+    </w:p>
+    <w:p>
+      <w:pPr>
+        <w:pStyle w:val="a3"/>
         <w:numPr>
           <w:ilvl w:val="0"/>
           <w:numId w:val="3"/>
         </w:numPr>
         <w:spacing w:before="120" w:after="120"/>
+        <w:ind w:left="0" w:firstLine="709"/>
+      </w:pPr>
+      <w:r>
+        <w:t>Русский язык</w:t>
+      </w:r>
+    </w:p>
+    <w:p>
+      <w:pPr>
+        <w:pStyle w:val="a3"/>
+        <w:spacing w:before="120" w:after="120"/>
+        <w:ind w:left="0" w:firstLine="709"/>
+      </w:pPr>
+      <w:r>
+        <w:t xml:space="preserve">Если вы хотите русскоязычный интерфейс, то нужно установить расширение </w:t>
+      </w:r>
+      <w:r>
+        <w:rPr>
+          <w:b/>
+          <w:lang w:val="en-US"/>
+        </w:rPr>
+        <w:t>Russian</w:t>
+      </w:r>
+      <w:r>
+        <w:rPr>
+          <w:b/>
+        </w:rPr>
+        <w:t xml:space="preserve"> </w:t>
+      </w:r>
+      <w:r>
+        <w:rPr>
+          <w:b/>
+          <w:lang w:val="en-US"/>
+        </w:rPr>
+        <w:t>Language</w:t>
+      </w:r>
+      <w:r>
+        <w:rPr>
+          <w:b/>
+        </w:rPr>
+        <w:t xml:space="preserve"> </w:t>
+      </w:r>
+      <w:r>
+        <w:rPr>
+          <w:b/>
+          <w:lang w:val="en-US"/>
+        </w:rPr>
+        <w:t>Pack</w:t>
+      </w:r>
+      <w:r>
+        <w:rPr>
+          <w:b/>
+        </w:rPr>
+        <w:t xml:space="preserve"> </w:t>
+      </w:r>
+      <w:r>
+        <w:rPr>
+          <w:b/>
+          <w:lang w:val="en-US"/>
+        </w:rPr>
+        <w:t>for</w:t>
+      </w:r>
+      <w:r>
+        <w:rPr>
+          <w:b/>
+        </w:rPr>
+        <w:t xml:space="preserve"> </w:t>
+      </w:r>
+      <w:r>
+        <w:rPr>
+          <w:b/>
+          <w:lang w:val="en-US"/>
+        </w:rPr>
+        <w:t>Visual</w:t>
+      </w:r>
+      <w:r>
+        <w:rPr>
+          <w:b/>
+        </w:rPr>
+        <w:t xml:space="preserve"> </w:t>
+      </w:r>
+      <w:r>
+        <w:rPr>
+          <w:b/>
+          <w:lang w:val="en-US"/>
+        </w:rPr>
+        <w:t>Studio</w:t>
+      </w:r>
+      <w:r>
+        <w:rPr>
+          <w:b/>
+        </w:rPr>
+        <w:t xml:space="preserve"> </w:t>
+      </w:r>
+      <w:r>
+        <w:rPr>
+          <w:b/>
+          <w:lang w:val="en-US"/>
+        </w:rPr>
+        <w:t>Code</w:t>
+      </w:r>
+      <w:r>
+        <w:t xml:space="preserve"> (но лучше научиться на английском)</w:t>
+      </w:r>
+      <w:r>
+        <w:t>;</w:t>
+      </w:r>
+    </w:p>
+    <w:p>
+      <w:pPr>
+        <w:pStyle w:val="a3"/>
+        <w:spacing w:before="120" w:after="120"/>
+        <w:ind w:left="0" w:firstLine="709"/>
+      </w:pPr>
+    </w:p>
+    <w:p>
+      <w:pPr>
+        <w:pStyle w:val="a3"/>
+        <w:numPr>
+          <w:ilvl w:val="0"/>
+          <w:numId w:val="3"/>
+        </w:numPr>
+        <w:spacing w:before="120" w:after="120"/>
+        <w:rPr>
+          <w:lang w:val="en-US"/>
+        </w:rPr>
+      </w:pPr>
+      <w:r>
+        <w:t>Автосохранение</w:t>
+      </w:r>
+    </w:p>
+    <w:p>
+      <w:pPr>
+        <w:pStyle w:val="a3"/>
+        <w:spacing w:before="120" w:after="120"/>
+        <w:ind w:left="0" w:firstLine="709"/>
+      </w:pPr>
+      <w:r>
+        <w:t>Сразу же нужно включить автосохранение. Для некоторых расширений это необходимо, да и в принципе это полезная штука.</w:t>
+      </w:r>
+    </w:p>
+    <w:p>
+      <w:pPr>
+        <w:pStyle w:val="a3"/>
+        <w:spacing w:before="120" w:after="120"/>
+        <w:ind w:left="0"/>
+        <w:jc w:val="center"/>
+      </w:pPr>
+      <w:r>
+        <w:rPr>
+          <w:noProof/>
+          <w:lang w:eastAsia="ru-RU"/>
+        </w:rPr>
+        <w:drawing>
+          <wp:inline distT="0" distB="0" distL="0" distR="0" wp14:anchorId="1FA8774C" wp14:editId="1CF56199">
+            <wp:extent cx="2327563" cy="3160585"/>
+            <wp:effectExtent l="0" t="0" r="0" b="0"/>
+            <wp:docPr id="9" name="Рисунок 9"/>
+            <wp:cNvGraphicFramePr>
+              <a:graphicFrameLocks xmlns:a="http://schemas.openxmlformats.org/drawingml/2006/main" noChangeAspect="1"/>
+            </wp:cNvGraphicFramePr>
+            <a:graphic xmlns:a="http://schemas.openxmlformats.org/drawingml/2006/main">
+              <a:graphicData uri="http://schemas.openxmlformats.org/drawingml/2006/picture">
+                <pic:pic xmlns:pic="http://schemas.openxmlformats.org/drawingml/2006/picture">
+                  <pic:nvPicPr>
+                    <pic:cNvPr id="1" name=""/>
+                    <pic:cNvPicPr/>
+                  </pic:nvPicPr>
+                  <pic:blipFill>
+                    <a:blip r:embed="rId8"/>
+                    <a:stretch>
+                      <a:fillRect/>
+                    </a:stretch>
+                  </pic:blipFill>
+                  <pic:spPr>
+                    <a:xfrm>
+                      <a:off x="0" y="0"/>
+                      <a:ext cx="2347065" cy="3187067"/>
+                    </a:xfrm>
+                    <a:prstGeom prst="rect">
+                      <a:avLst/>
+                    </a:prstGeom>
+                  </pic:spPr>
+                </pic:pic>
+              </a:graphicData>
+            </a:graphic>
+          </wp:inline>
+        </w:drawing>
+      </w:r>
+    </w:p>
+    <w:p>
+      <w:pPr>
+        <w:pStyle w:val="a3"/>
+        <w:numPr>
+          <w:ilvl w:val="0"/>
+          <w:numId w:val="3"/>
+        </w:numPr>
+        <w:spacing w:before="120" w:after="120"/>
+      </w:pPr>
+      <w:r>
+        <w:lastRenderedPageBreak/>
+        <w:t>Расширения</w:t>
+      </w:r>
+    </w:p>
+    <w:p>
+      <w:pPr>
+        <w:pStyle w:val="a3"/>
+        <w:spacing w:before="120" w:after="120"/>
+        <w:ind w:left="0" w:firstLine="709"/>
       </w:pPr>
       <w:r>
         <w:t>Рекомендуемые расширения</w:t>
       </w:r>
       <w:r>
-        <w:rPr>
-          <w:lang w:val="en-US"/>
-        </w:rPr>
+        <w:t xml:space="preserve"> для работы во фронтенде</w:t>
+      </w:r>
+      <w:r>
+        <w:t xml:space="preserve"> </w:t>
+      </w:r>
+      <w:r>
+        <w:t xml:space="preserve">и просто в </w:t>
+      </w:r>
+      <w:r>
+        <w:rPr>
+          <w:lang w:val="en-US"/>
+        </w:rPr>
+        <w:t>VS</w:t>
+      </w:r>
+      <w:r>
+        <w:t xml:space="preserve"> </w:t>
+      </w:r>
+      <w:r>
+        <w:rPr>
+          <w:lang w:val="en-US"/>
+        </w:rPr>
+        <w:t>Code</w:t>
+      </w:r>
+      <w:r>
         <w:t>:</w:t>
+      </w:r>
+      <w:r>
+        <w:t xml:space="preserve"> </w:t>
       </w:r>
     </w:p>
     <w:p>
@@ -57,12 +581,42 @@
           <w:numId w:val="4"/>
         </w:numPr>
         <w:spacing w:before="120" w:after="120"/>
-      </w:pPr>
-      <w:r>
-        <w:rPr>
-          <w:lang w:val="en-US"/>
-        </w:rPr>
-        <w:t>Auto Close Tag;</w:t>
+        <w:ind w:left="0" w:firstLine="426"/>
+      </w:pPr>
+      <w:r>
+        <w:rPr>
+          <w:b/>
+          <w:lang w:val="en-US"/>
+        </w:rPr>
+        <w:t>Auto Close Tag</w:t>
+      </w:r>
+      <w:r>
+        <w:rPr>
+          <w:lang w:val="en-US"/>
+        </w:rPr>
+        <w:t>;</w:t>
+      </w:r>
+    </w:p>
+    <w:p>
+      <w:pPr>
+        <w:pStyle w:val="a3"/>
+        <w:spacing w:before="120" w:after="120"/>
+        <w:ind w:left="0" w:firstLine="709"/>
+      </w:pPr>
+      <w:r>
+        <w:t xml:space="preserve">В </w:t>
+      </w:r>
+      <w:r>
+        <w:rPr>
+          <w:lang w:val="en-US"/>
+        </w:rPr>
+        <w:t>HTML</w:t>
+      </w:r>
+      <w:r>
+        <w:t xml:space="preserve"> </w:t>
+      </w:r>
+      <w:r>
+        <w:t xml:space="preserve">при открытии тега автоматически будет появляться его закрывающая часть. </w:t>
       </w:r>
     </w:p>
     <w:p>
@@ -73,12 +627,42 @@
           <w:numId w:val="4"/>
         </w:numPr>
         <w:spacing w:before="120" w:after="120"/>
-      </w:pPr>
-      <w:r>
-        <w:rPr>
-          <w:lang w:val="en-US"/>
-        </w:rPr>
-        <w:t>Auto Rename Tag;</w:t>
+        <w:ind w:left="0" w:firstLine="426"/>
+      </w:pPr>
+      <w:r>
+        <w:rPr>
+          <w:b/>
+          <w:lang w:val="en-US"/>
+        </w:rPr>
+        <w:t>Auto Rename Tag</w:t>
+      </w:r>
+      <w:r>
+        <w:rPr>
+          <w:lang w:val="en-US"/>
+        </w:rPr>
+        <w:t>;</w:t>
+      </w:r>
+    </w:p>
+    <w:p>
+      <w:pPr>
+        <w:pStyle w:val="a3"/>
+        <w:spacing w:before="120" w:after="120"/>
+        <w:ind w:left="0" w:firstLine="709"/>
+      </w:pPr>
+      <w:r>
+        <w:t xml:space="preserve">При изменении имени тега в </w:t>
+      </w:r>
+      <w:r>
+        <w:rPr>
+          <w:lang w:val="en-US"/>
+        </w:rPr>
+        <w:t>HTML</w:t>
+      </w:r>
+      <w:r>
+        <w:t xml:space="preserve"> </w:t>
+      </w:r>
+      <w:r>
+        <w:t>автоматически будет изменяться имя и у закрывающего тега.</w:t>
       </w:r>
     </w:p>
     <w:p>
@@ -89,12 +673,96 @@
           <w:numId w:val="4"/>
         </w:numPr>
         <w:spacing w:before="120" w:after="120"/>
-      </w:pPr>
-      <w:r>
-        <w:rPr>
-          <w:lang w:val="en-US"/>
-        </w:rPr>
-        <w:t>Beautify;</w:t>
+        <w:ind w:left="0" w:firstLine="426"/>
+      </w:pPr>
+      <w:r>
+        <w:rPr>
+          <w:b/>
+          <w:lang w:val="en-US"/>
+        </w:rPr>
+        <w:t>Beautify</w:t>
+      </w:r>
+      <w:r>
+        <w:rPr>
+          <w:lang w:val="en-US"/>
+        </w:rPr>
+        <w:t>;</w:t>
+      </w:r>
+    </w:p>
+    <w:p>
+      <w:pPr>
+        <w:pStyle w:val="a3"/>
+        <w:spacing w:before="120" w:after="120"/>
+        <w:ind w:left="0" w:firstLine="709"/>
+      </w:pPr>
+      <w:r>
+        <w:t>Добавляе</w:t>
+      </w:r>
+      <w:r>
+        <w:t xml:space="preserve">т возможность форматировать (выравнивать отступы, скобочки и т.д.) </w:t>
+      </w:r>
+      <w:r>
+        <w:rPr>
+          <w:lang w:val="en-US"/>
+        </w:rPr>
+        <w:t>HTML</w:t>
+      </w:r>
+      <w:r>
+        <w:t xml:space="preserve">, </w:t>
+      </w:r>
+      <w:r>
+        <w:rPr>
+          <w:lang w:val="en-US"/>
+        </w:rPr>
+        <w:t>CSS</w:t>
+      </w:r>
+      <w:r>
+        <w:t xml:space="preserve"> </w:t>
+      </w:r>
+      <w:r>
+        <w:t xml:space="preserve">и </w:t>
+      </w:r>
+      <w:r>
+        <w:rPr>
+          <w:lang w:val="en-US"/>
+        </w:rPr>
+        <w:t>JS</w:t>
+      </w:r>
+      <w:r>
+        <w:t xml:space="preserve"> </w:t>
+      </w:r>
+      <w:r>
+        <w:t>файлы (</w:t>
+      </w:r>
+      <w:r>
+        <w:rPr>
+          <w:lang w:val="en-US"/>
+        </w:rPr>
+        <w:t>Shift</w:t>
+      </w:r>
+      <w:r>
+        <w:t>+</w:t>
+      </w:r>
+      <w:r>
+        <w:rPr>
+          <w:lang w:val="en-US"/>
+        </w:rPr>
+        <w:t>Alt</w:t>
+      </w:r>
+      <w:r>
+        <w:t>+</w:t>
+      </w:r>
+      <w:r>
+        <w:rPr>
+          <w:lang w:val="en-US"/>
+        </w:rPr>
+        <w:t>F</w:t>
+      </w:r>
+      <w:r>
+        <w:t>)</w:t>
+      </w:r>
+      <w:r>
+        <w:t>.</w:t>
       </w:r>
     </w:p>
     <w:p>
@@ -105,12 +773,112 @@
           <w:numId w:val="4"/>
         </w:numPr>
         <w:spacing w:before="120" w:after="120"/>
-      </w:pPr>
-      <w:r>
-        <w:rPr>
-          <w:lang w:val="en-US"/>
-        </w:rPr>
-        <w:t>CSS Peek;</w:t>
+        <w:ind w:left="0" w:firstLine="426"/>
+      </w:pPr>
+      <w:r>
+        <w:rPr>
+          <w:b/>
+          <w:lang w:val="en-US"/>
+        </w:rPr>
+        <w:t>CSS</w:t>
+      </w:r>
+      <w:r>
+        <w:rPr>
+          <w:b/>
+        </w:rPr>
+        <w:t xml:space="preserve"> </w:t>
+      </w:r>
+      <w:r>
+        <w:rPr>
+          <w:b/>
+          <w:lang w:val="en-US"/>
+        </w:rPr>
+        <w:t>Peek</w:t>
+      </w:r>
+      <w:r>
+        <w:t>;</w:t>
+      </w:r>
+    </w:p>
+    <w:p>
+      <w:pPr>
+        <w:pStyle w:val="a3"/>
+        <w:spacing w:before="120" w:after="120"/>
+        <w:ind w:left="0" w:firstLine="709"/>
+        <w:rPr>
+          <w:lang w:val="en-US"/>
+        </w:rPr>
+      </w:pPr>
+      <w:r>
+        <w:t xml:space="preserve">С этим расширением можно просматривать и редактировать выбранные </w:t>
+      </w:r>
+      <w:r>
+        <w:rPr>
+          <w:lang w:val="en-US"/>
+        </w:rPr>
+        <w:t>CSS</w:t>
+      </w:r>
+      <w:r>
+        <w:t xml:space="preserve"> </w:t>
+      </w:r>
+      <w:r>
+        <w:t xml:space="preserve">стили прямо в </w:t>
+      </w:r>
+      <w:r>
+        <w:rPr>
+          <w:lang w:val="en-US"/>
+        </w:rPr>
+        <w:t>HTML</w:t>
+      </w:r>
+      <w:r>
+        <w:t xml:space="preserve"> </w:t>
+      </w:r>
+      <w:r>
+        <w:t xml:space="preserve">коде, а также переходить к их определению </w:t>
+      </w:r>
+      <w:r>
+        <w:rPr>
+          <w:lang w:val="en-US"/>
+        </w:rPr>
+        <w:t>(</w:t>
+      </w:r>
+      <w:r>
+        <w:t>стандартные</w:t>
+      </w:r>
+      <w:r>
+        <w:rPr>
+          <w:lang w:val="en-US"/>
+        </w:rPr>
+        <w:t xml:space="preserve"> </w:t>
+      </w:r>
+      <w:r>
+        <w:t>команды</w:t>
+      </w:r>
+      <w:r>
+        <w:rPr>
+          <w:lang w:val="en-US"/>
+        </w:rPr>
+        <w:t xml:space="preserve"> Peek Definition Alt+F12 </w:t>
+      </w:r>
+      <w:r>
+        <w:t>и</w:t>
+      </w:r>
+      <w:r>
+        <w:rPr>
+          <w:lang w:val="en-US"/>
+        </w:rPr>
+        <w:t xml:space="preserve"> </w:t>
+      </w:r>
+      <w:r>
+        <w:rPr>
+          <w:lang w:val="en-US"/>
+        </w:rPr>
+        <w:t>Go to Definition F12).</w:t>
+      </w:r>
+      <w:r>
+        <w:rPr>
+          <w:lang w:val="en-US"/>
+        </w:rPr>
+        <w:t xml:space="preserve"> </w:t>
       </w:r>
     </w:p>
     <w:p>
@@ -121,12 +889,45 @@
           <w:numId w:val="4"/>
         </w:numPr>
         <w:spacing w:before="120" w:after="120"/>
-      </w:pPr>
-      <w:r>
-        <w:rPr>
-          <w:lang w:val="en-US"/>
-        </w:rPr>
-        <w:t>Debugger for Chrome;</w:t>
+        <w:ind w:left="0" w:firstLine="426"/>
+        <w:rPr>
+          <w:lang w:val="en-US"/>
+        </w:rPr>
+      </w:pPr>
+      <w:r>
+        <w:rPr>
+          <w:b/>
+          <w:lang w:val="en-US"/>
+        </w:rPr>
+        <w:t>Debugger for Chrome</w:t>
+      </w:r>
+      <w:r>
+        <w:rPr>
+          <w:lang w:val="en-US"/>
+        </w:rPr>
+        <w:t>;</w:t>
+      </w:r>
+    </w:p>
+    <w:p>
+      <w:pPr>
+        <w:pStyle w:val="a3"/>
+        <w:spacing w:before="120" w:after="120"/>
+        <w:ind w:left="0" w:firstLine="709"/>
+      </w:pPr>
+      <w:r>
+        <w:t xml:space="preserve">Благодаря этому расширению можно выполнять отладку </w:t>
+      </w:r>
+      <w:r>
+        <w:rPr>
+          <w:lang w:val="en-US"/>
+        </w:rPr>
+        <w:t>JS</w:t>
+      </w:r>
+      <w:r>
+        <w:t xml:space="preserve"> </w:t>
+      </w:r>
+      <w:r>
+        <w:t xml:space="preserve">кода не только в браузере, но и прямо в редакторе. </w:t>
       </w:r>
     </w:p>
     <w:p>
@@ -137,12 +938,69 @@
           <w:numId w:val="4"/>
         </w:numPr>
         <w:spacing w:before="120" w:after="120"/>
-      </w:pPr>
-      <w:r>
-        <w:rPr>
-          <w:lang w:val="en-US"/>
-        </w:rPr>
-        <w:t>ESLint;</w:t>
+        <w:ind w:left="0" w:firstLine="426"/>
+        <w:rPr>
+          <w:lang w:val="en-US"/>
+        </w:rPr>
+      </w:pPr>
+      <w:r>
+        <w:rPr>
+          <w:b/>
+          <w:lang w:val="en-US"/>
+        </w:rPr>
+        <w:t>ESLint</w:t>
+      </w:r>
+      <w:r>
+        <w:rPr>
+          <w:lang w:val="en-US"/>
+        </w:rPr>
+        <w:t>;</w:t>
+      </w:r>
+    </w:p>
+    <w:p>
+      <w:pPr>
+        <w:pStyle w:val="a3"/>
+        <w:spacing w:before="120" w:after="120"/>
+        <w:ind w:left="0" w:firstLine="709"/>
+      </w:pPr>
+      <w:r>
+        <w:t xml:space="preserve">Линтер для </w:t>
+      </w:r>
+      <w:r>
+        <w:rPr>
+          <w:lang w:val="en-US"/>
+        </w:rPr>
+        <w:t>JS</w:t>
+      </w:r>
+      <w:r>
+        <w:t xml:space="preserve"> </w:t>
+      </w:r>
+      <w:r>
+        <w:t>кода. Д</w:t>
+      </w:r>
+      <w:r>
+        <w:t xml:space="preserve">обавляет автоматическую проверку </w:t>
+      </w:r>
+      <w:r>
+        <w:rPr>
+          <w:lang w:val="en-US"/>
+        </w:rPr>
+        <w:t>JS</w:t>
+      </w:r>
+      <w:r>
+        <w:t xml:space="preserve"> </w:t>
+      </w:r>
+      <w:r>
+        <w:t>кода с выводом сообщений об ошибках</w:t>
+      </w:r>
+      <w:r>
+        <w:t xml:space="preserve"> </w:t>
+      </w:r>
+      <w:r>
+        <w:t>и предупреждениях касающихся использующегося синтаксиса.</w:t>
+      </w:r>
+      <w:r>
+        <w:t xml:space="preserve"> </w:t>
       </w:r>
     </w:p>
     <w:p>
@@ -153,12 +1011,52 @@
           <w:numId w:val="4"/>
         </w:numPr>
         <w:spacing w:before="120" w:after="120"/>
-      </w:pPr>
-      <w:r>
-        <w:rPr>
-          <w:lang w:val="en-US"/>
-        </w:rPr>
-        <w:t>gi;</w:t>
+        <w:ind w:left="0" w:firstLine="426"/>
+      </w:pPr>
+      <w:r>
+        <w:rPr>
+          <w:b/>
+          <w:lang w:val="en-US"/>
+        </w:rPr>
+        <w:t>Git</w:t>
+      </w:r>
+      <w:r>
+        <w:rPr>
+          <w:b/>
+        </w:rPr>
+        <w:t xml:space="preserve"> </w:t>
+      </w:r>
+      <w:r>
+        <w:rPr>
+          <w:b/>
+          <w:lang w:val="en-US"/>
+        </w:rPr>
+        <w:t>History</w:t>
+      </w:r>
+      <w:r>
+        <w:t>;</w:t>
+      </w:r>
+    </w:p>
+    <w:p>
+      <w:pPr>
+        <w:pStyle w:val="a3"/>
+        <w:spacing w:before="120" w:after="120"/>
+        <w:ind w:left="0" w:firstLine="709"/>
+      </w:pPr>
+      <w:r>
+        <w:t>Позволяет просматривать истори</w:t>
+      </w:r>
+      <w:r>
+        <w:t>ю изменений коммитов прямо в ре</w:t>
+      </w:r>
+      <w:r>
+        <w:t>д</w:t>
+      </w:r>
+      <w:r>
+        <w:t>а</w:t>
+      </w:r>
+      <w:r>
+        <w:t>кторе.</w:t>
       </w:r>
     </w:p>
     <w:p>
@@ -169,12 +1067,54 @@
           <w:numId w:val="4"/>
         </w:numPr>
         <w:spacing w:before="120" w:after="120"/>
-      </w:pPr>
-      <w:r>
-        <w:rPr>
-          <w:lang w:val="en-US"/>
-        </w:rPr>
-        <w:t>Git History;</w:t>
+        <w:ind w:left="0" w:firstLine="426"/>
+        <w:rPr>
+          <w:lang w:val="en-US"/>
+        </w:rPr>
+      </w:pPr>
+      <w:r>
+        <w:rPr>
+          <w:b/>
+          <w:lang w:val="en-US"/>
+        </w:rPr>
+        <w:t>IntelliSense for CSS class names in HTML</w:t>
+      </w:r>
+      <w:r>
+        <w:rPr>
+          <w:lang w:val="en-US"/>
+        </w:rPr>
+        <w:t>;</w:t>
+      </w:r>
+    </w:p>
+    <w:p>
+      <w:pPr>
+        <w:pStyle w:val="a3"/>
+        <w:spacing w:before="120" w:after="120"/>
+        <w:ind w:left="0" w:firstLine="709"/>
+      </w:pPr>
+      <w:r>
+        <w:t xml:space="preserve">Автодополнение имён </w:t>
+      </w:r>
+      <w:r>
+        <w:rPr>
+          <w:lang w:val="en-US"/>
+        </w:rPr>
+        <w:t>CSS</w:t>
+      </w:r>
+      <w:r>
+        <w:t xml:space="preserve"> </w:t>
+      </w:r>
+      <w:r>
+        <w:t xml:space="preserve">классов при их вводе в </w:t>
+      </w:r>
+      <w:r>
+        <w:rPr>
+          <w:lang w:val="en-US"/>
+        </w:rPr>
+        <w:t>HTML</w:t>
+      </w:r>
+      <w:r>
+        <w:t>.</w:t>
       </w:r>
     </w:p>
     <w:p>
@@ -185,15 +1125,75 @@
           <w:numId w:val="4"/>
         </w:numPr>
         <w:spacing w:before="120" w:after="120"/>
-        <w:rPr>
-          <w:lang w:val="en-US"/>
-        </w:rPr>
-      </w:pPr>
-      <w:r>
-        <w:rPr>
-          <w:lang w:val="en-US"/>
-        </w:rPr>
-        <w:t>IntelliSense for CSS class names in HTML;</w:t>
+        <w:ind w:left="0" w:firstLine="426"/>
+        <w:rPr>
+          <w:lang w:val="en-US"/>
+        </w:rPr>
+      </w:pPr>
+      <w:r>
+        <w:rPr>
+          <w:b/>
+          <w:lang w:val="en-US"/>
+        </w:rPr>
+        <w:t>Live Server</w:t>
+      </w:r>
+      <w:r>
+        <w:rPr>
+          <w:lang w:val="en-US"/>
+        </w:rPr>
+        <w:t>;</w:t>
+      </w:r>
+    </w:p>
+    <w:p>
+      <w:pPr>
+        <w:pStyle w:val="a3"/>
+        <w:spacing w:before="120" w:after="120"/>
+        <w:ind w:left="0" w:firstLine="709"/>
+      </w:pPr>
+      <w:r>
+        <w:rPr>
+          <w:lang w:val="en-US"/>
+        </w:rPr>
+        <w:t>Live</w:t>
+      </w:r>
+      <w:r>
+        <w:t xml:space="preserve"> </w:t>
+      </w:r>
+      <w:r>
+        <w:rPr>
+          <w:lang w:val="en-US"/>
+        </w:rPr>
+        <w:t>Server</w:t>
+      </w:r>
+      <w:r>
+        <w:t xml:space="preserve"> </w:t>
+      </w:r>
+      <w:r>
+        <w:t xml:space="preserve">запускает в редакторе встроенный локальный веб сервер, чтобы можно было просматривать веб страницы, как если бы они находились на реальном сервере. А также включает </w:t>
+      </w:r>
+      <w:r>
+        <w:rPr>
+          <w:lang w:val="en-US"/>
+        </w:rPr>
+        <w:t>hot</w:t>
+      </w:r>
+      <w:r>
+        <w:t>-</w:t>
+      </w:r>
+      <w:r>
+        <w:rPr>
+          <w:lang w:val="en-US"/>
+        </w:rPr>
+        <w:t>reloading</w:t>
+      </w:r>
+      <w:r>
+        <w:t>, т.е. автоматическое обновление страниц</w:t>
+      </w:r>
+      <w:r>
+        <w:t>ы</w:t>
+      </w:r>
+      <w:r>
+        <w:t xml:space="preserve"> в браузере при изменении исходного файла.</w:t>
       </w:r>
     </w:p>
     <w:p>
@@ -204,21 +1204,78 @@
           <w:numId w:val="4"/>
         </w:numPr>
         <w:spacing w:before="120" w:after="120"/>
-        <w:rPr>
-          <w:lang w:val="en-US"/>
-        </w:rPr>
-      </w:pPr>
-      <w:r>
-        <w:rPr>
-          <w:lang w:val="en-US"/>
-        </w:rPr>
-        <w:t>Live Server</w:t>
+        <w:ind w:left="0" w:firstLine="426"/>
+        <w:rPr>
+          <w:lang w:val="en-US"/>
+        </w:rPr>
+      </w:pPr>
+      <w:r>
+        <w:rPr>
+          <w:b/>
+          <w:lang w:val="en-US"/>
+        </w:rPr>
+        <w:t>Quokka.js</w:t>
       </w:r>
       <w:r>
         <w:rPr>
           <w:lang w:val="en-US"/>
         </w:rPr>
         <w:t>;</w:t>
+      </w:r>
+    </w:p>
+    <w:p>
+      <w:pPr>
+        <w:pStyle w:val="a3"/>
+        <w:spacing w:before="120" w:after="120"/>
+        <w:ind w:left="0" w:firstLine="709"/>
+      </w:pPr>
+      <w:r>
+        <w:t>Позволяет</w:t>
+      </w:r>
+      <w:r>
+        <w:t xml:space="preserve"> </w:t>
+      </w:r>
+      <w:r>
+        <w:t xml:space="preserve">запускать интерпретатор </w:t>
+      </w:r>
+      <w:r>
+        <w:rPr>
+          <w:lang w:val="en-US"/>
+        </w:rPr>
+        <w:t>JS</w:t>
+      </w:r>
+      <w:r>
+        <w:t xml:space="preserve"> </w:t>
+      </w:r>
+      <w:r>
+        <w:t>прямо</w:t>
+      </w:r>
+      <w:r>
+        <w:t xml:space="preserve"> </w:t>
+      </w:r>
+      <w:r>
+        <w:t>в</w:t>
+      </w:r>
+      <w:r>
+        <w:t xml:space="preserve"> </w:t>
+      </w:r>
+      <w:r>
+        <w:t>редакторе</w:t>
+      </w:r>
+      <w:r>
+        <w:t xml:space="preserve">. </w:t>
+      </w:r>
+      <w:r>
+        <w:rPr>
+          <w:lang w:val="en-US"/>
+        </w:rPr>
+        <w:t>JS</w:t>
+      </w:r>
+      <w:r>
+        <w:t xml:space="preserve"> </w:t>
+      </w:r>
+      <w:r>
+        <w:t>файл запускается в специальном режиме, и работа с кодом происходит так же, как если бы вы писали его в консоли браузера (Ctrl+K, Q).</w:t>
       </w:r>
     </w:p>
     <w:p>
@@ -229,15 +1286,38 @@
           <w:numId w:val="4"/>
         </w:numPr>
         <w:spacing w:before="120" w:after="120"/>
-        <w:rPr>
-          <w:lang w:val="en-US"/>
-        </w:rPr>
-      </w:pPr>
-      <w:r>
-        <w:rPr>
-          <w:lang w:val="en-US"/>
-        </w:rPr>
-        <w:t>npm;</w:t>
+        <w:ind w:left="0" w:firstLine="426"/>
+        <w:rPr>
+          <w:lang w:val="en-US"/>
+        </w:rPr>
+      </w:pPr>
+      <w:r>
+        <w:t>Рыбный</w:t>
+      </w:r>
+      <w:r>
+        <w:rPr>
+          <w:lang w:val="en-US"/>
+        </w:rPr>
+        <w:t xml:space="preserve"> </w:t>
+      </w:r>
+      <w:r>
+        <w:t>текст</w:t>
+      </w:r>
+      <w:r>
+        <w:rPr>
+          <w:lang w:val="en-US"/>
+        </w:rPr>
+        <w:t>;</w:t>
+      </w:r>
+    </w:p>
+    <w:p>
+      <w:pPr>
+        <w:pStyle w:val="a3"/>
+        <w:spacing w:before="120" w:after="120"/>
+        <w:ind w:left="0" w:firstLine="709"/>
+      </w:pPr>
+      <w:r>
+        <w:t>Это рыбный текст!</w:t>
       </w:r>
     </w:p>
     <w:p>
@@ -248,16 +1328,65 @@
           <w:numId w:val="4"/>
         </w:numPr>
         <w:spacing w:before="120" w:after="120"/>
-        <w:rPr>
-          <w:lang w:val="en-US"/>
-        </w:rPr>
-      </w:pPr>
-      <w:r>
-        <w:rPr>
-          <w:lang w:val="en-US"/>
-        </w:rPr>
-        <w:t>npm Intellisense;</w:t>
-      </w:r>
+        <w:ind w:left="0" w:firstLine="426"/>
+        <w:rPr>
+          <w:lang w:val="en-US"/>
+        </w:rPr>
+      </w:pPr>
+      <w:r>
+        <w:rPr>
+          <w:b/>
+          <w:lang w:val="en-US"/>
+        </w:rPr>
+        <w:t>stylelint</w:t>
+      </w:r>
+      <w:r>
+        <w:rPr>
+          <w:lang w:val="en-US"/>
+        </w:rPr>
+        <w:t>;</w:t>
+      </w:r>
+    </w:p>
+    <w:p>
+      <w:pPr>
+        <w:pStyle w:val="a3"/>
+        <w:spacing w:before="120" w:after="120"/>
+        <w:ind w:left="0" w:firstLine="709"/>
+      </w:pPr>
+      <w:r>
+        <w:t xml:space="preserve">Линтер для </w:t>
+      </w:r>
+      <w:r>
+        <w:rPr>
+          <w:lang w:val="en-US"/>
+        </w:rPr>
+        <w:t>CSS</w:t>
+      </w:r>
+      <w:r>
+        <w:t xml:space="preserve">. </w:t>
+      </w:r>
+      <w:r>
+        <w:t xml:space="preserve">Добавляет проверку синтаксиса </w:t>
+      </w:r>
+      <w:r>
+        <w:rPr>
+          <w:lang w:val="en-US"/>
+        </w:rPr>
+        <w:t>CSS</w:t>
+      </w:r>
+      <w:r>
+        <w:t xml:space="preserve"> </w:t>
+      </w:r>
+      <w:r>
+        <w:t>с выводом сообщений об ошибках и предупреждениях.</w:t>
+      </w:r>
+    </w:p>
+    <w:p>
+      <w:pPr>
+        <w:pStyle w:val="a3"/>
+        <w:spacing w:before="120" w:after="120"/>
+        <w:ind w:left="0" w:firstLine="709"/>
+      </w:pPr>
     </w:p>
     <w:p>
       <w:pPr>
@@ -267,15 +1396,37 @@
           <w:numId w:val="4"/>
         </w:numPr>
         <w:spacing w:before="120" w:after="120"/>
-        <w:rPr>
-          <w:lang w:val="en-US"/>
-        </w:rPr>
-      </w:pPr>
-      <w:r>
-        <w:rPr>
-          <w:lang w:val="en-US"/>
-        </w:rPr>
-        <w:t>Quokka.js;</w:t>
+        <w:ind w:left="0" w:firstLine="426"/>
+        <w:rPr>
+          <w:lang w:val="en-US"/>
+        </w:rPr>
+      </w:pPr>
+      <w:r>
+        <w:rPr>
+          <w:b/>
+          <w:lang w:val="en-US"/>
+        </w:rPr>
+        <w:lastRenderedPageBreak/>
+        <w:t>Visual Studio IntelliCode – Preview</w:t>
+      </w:r>
+      <w:r>
+        <w:rPr>
+          <w:lang w:val="en-US"/>
+        </w:rPr>
+        <w:t>;</w:t>
+      </w:r>
+    </w:p>
+    <w:p>
+      <w:pPr>
+        <w:pStyle w:val="a3"/>
+        <w:spacing w:before="120" w:after="120"/>
+        <w:ind w:left="0" w:firstLine="709"/>
+      </w:pPr>
+      <w:r>
+        <w:t xml:space="preserve">Просто улучшает некоторые аспекты </w:t>
+      </w:r>
+      <w:r>
+        <w:t>автодополнения кода.</w:t>
       </w:r>
     </w:p>
     <w:p>
@@ -286,15 +1437,552 @@
           <w:numId w:val="4"/>
         </w:numPr>
         <w:spacing w:before="120" w:after="120"/>
-        <w:rPr>
-          <w:lang w:val="en-US"/>
-        </w:rPr>
-      </w:pPr>
-      <w:r>
-        <w:rPr>
-          <w:lang w:val="en-US"/>
-        </w:rPr>
-        <w:t>Paste and Indent;</w:t>
+        <w:ind w:left="0" w:firstLine="426"/>
+        <w:rPr>
+          <w:lang w:val="en-US"/>
+        </w:rPr>
+      </w:pPr>
+      <w:r>
+        <w:rPr>
+          <w:b/>
+          <w:lang w:val="en-US"/>
+        </w:rPr>
+        <w:t>vscode-icons</w:t>
+      </w:r>
+      <w:r>
+        <w:rPr>
+          <w:lang w:val="en-US"/>
+        </w:rPr>
+        <w:t>;</w:t>
+      </w:r>
+    </w:p>
+    <w:p>
+      <w:pPr>
+        <w:pStyle w:val="a3"/>
+        <w:spacing w:before="120" w:after="120"/>
+        <w:ind w:left="0" w:firstLine="709"/>
+      </w:pPr>
+      <w:r>
+        <w:t>Набор разнообразных классных иконок для различных типов файлов в проводнике редактора.</w:t>
+      </w:r>
+    </w:p>
+    <w:p>
+      <w:pPr>
+        <w:pStyle w:val="a3"/>
+        <w:spacing w:before="120" w:after="120"/>
+        <w:ind w:left="0" w:firstLine="709"/>
+      </w:pPr>
+    </w:p>
+    <w:p>
+      <w:pPr>
+        <w:pStyle w:val="a3"/>
+        <w:numPr>
+          <w:ilvl w:val="0"/>
+          <w:numId w:val="3"/>
+        </w:numPr>
+        <w:spacing w:before="120" w:after="120"/>
+      </w:pPr>
+      <w:r>
+        <w:rPr>
+          <w:lang w:val="en-US"/>
+        </w:rPr>
+        <w:t xml:space="preserve">Выполнение JS </w:t>
+      </w:r>
+      <w:r>
+        <w:t>кода</w:t>
+      </w:r>
+    </w:p>
+    <w:p>
+      <w:pPr>
+        <w:pStyle w:val="a3"/>
+        <w:spacing w:before="120" w:after="120"/>
+        <w:ind w:left="0" w:firstLine="709"/>
+      </w:pPr>
+      <w:r>
+        <w:t xml:space="preserve">Если вы просто пишете </w:t>
+      </w:r>
+      <w:r>
+        <w:rPr>
+          <w:lang w:val="en-US"/>
+        </w:rPr>
+        <w:t>JS</w:t>
+      </w:r>
+      <w:r>
+        <w:t xml:space="preserve"> </w:t>
+      </w:r>
+      <w:r>
+        <w:t xml:space="preserve">код без привязки к </w:t>
+      </w:r>
+      <w:r>
+        <w:rPr>
+          <w:lang w:val="en-US"/>
+        </w:rPr>
+        <w:t>HTML</w:t>
+      </w:r>
+      <w:r>
+        <w:t xml:space="preserve"> </w:t>
+      </w:r>
+      <w:r>
+        <w:t xml:space="preserve">странице, и хотите посмотреть, как он работает, можно, в принципе, делать это в консоли браузера. Но ещё удобнее будет использовать расширение </w:t>
+      </w:r>
+      <w:r>
+        <w:rPr>
+          <w:b/>
+          <w:lang w:val="en-US"/>
+        </w:rPr>
+        <w:t>Quokka</w:t>
+      </w:r>
+      <w:r>
+        <w:rPr>
+          <w:b/>
+        </w:rPr>
+        <w:t>.</w:t>
+      </w:r>
+      <w:r>
+        <w:rPr>
+          <w:b/>
+          <w:lang w:val="en-US"/>
+        </w:rPr>
+        <w:t>js</w:t>
+      </w:r>
+      <w:r>
+        <w:t xml:space="preserve">. </w:t>
+      </w:r>
+      <w:r>
+        <w:t xml:space="preserve">Нужно лишь перевести файл в </w:t>
+      </w:r>
+      <w:r>
+        <w:rPr>
+          <w:lang w:val="en-US"/>
+        </w:rPr>
+        <w:t>Quokka</w:t>
+      </w:r>
+      <w:r>
+        <w:t>-</w:t>
+      </w:r>
+      <w:r>
+        <w:t xml:space="preserve">режим (хоткей </w:t>
+      </w:r>
+      <w:r>
+        <w:rPr>
+          <w:lang w:val="en-US"/>
+        </w:rPr>
+        <w:t>Ctrl</w:t>
+      </w:r>
+      <w:r>
+        <w:t>+</w:t>
+      </w:r>
+      <w:r>
+        <w:rPr>
+          <w:lang w:val="en-US"/>
+        </w:rPr>
+        <w:t>K</w:t>
+      </w:r>
+      <w:r>
+        <w:t xml:space="preserve">, </w:t>
+      </w:r>
+      <w:r>
+        <w:rPr>
+          <w:lang w:val="en-US"/>
+        </w:rPr>
+        <w:t>Q</w:t>
+      </w:r>
+      <w:r>
+        <w:t xml:space="preserve">) и весь написанный код будет автоматически интерпретироваться. Консольный вывод будет отображаться снизу на вкладке </w:t>
+      </w:r>
+      <w:r>
+        <w:rPr>
+          <w:lang w:val="en-US"/>
+        </w:rPr>
+        <w:t>Output</w:t>
+      </w:r>
+      <w:r>
+        <w:t>.</w:t>
+      </w:r>
+    </w:p>
+    <w:p>
+      <w:pPr>
+        <w:pStyle w:val="a3"/>
+        <w:spacing w:before="120" w:after="120"/>
+        <w:ind w:left="0" w:firstLine="709"/>
+      </w:pPr>
+      <w:r>
+        <w:t xml:space="preserve">Но это, конечно, редкий сценарий работы. Гораздо чаще разработка на </w:t>
+      </w:r>
+      <w:r>
+        <w:rPr>
+          <w:lang w:val="en-US"/>
+        </w:rPr>
+        <w:t>JS</w:t>
+      </w:r>
+      <w:r>
+        <w:t xml:space="preserve"> </w:t>
+      </w:r>
+      <w:r>
+        <w:t xml:space="preserve">идёт в связке с </w:t>
+      </w:r>
+      <w:r>
+        <w:rPr>
+          <w:lang w:val="en-US"/>
+        </w:rPr>
+        <w:t>HTML</w:t>
+      </w:r>
+      <w:r>
+        <w:t xml:space="preserve"> </w:t>
+      </w:r>
+      <w:r>
+        <w:t xml:space="preserve">страницами. Вы открываете </w:t>
+      </w:r>
+      <w:r>
+        <w:rPr>
+          <w:lang w:val="en-US"/>
+        </w:rPr>
+        <w:t>HTML</w:t>
+      </w:r>
+      <w:r>
+        <w:t xml:space="preserve"> </w:t>
+      </w:r>
+      <w:r>
+        <w:t xml:space="preserve">страницу в браузере – и </w:t>
+      </w:r>
+      <w:r>
+        <w:rPr>
+          <w:lang w:val="en-US"/>
+        </w:rPr>
+        <w:t>JS</w:t>
+      </w:r>
+      <w:r>
+        <w:t xml:space="preserve"> </w:t>
+      </w:r>
+      <w:r>
+        <w:t xml:space="preserve">код исполняется. Для того, чтобы </w:t>
+      </w:r>
+      <w:r>
+        <w:t xml:space="preserve">работать со своими страницами в браузере, по-хорошему, нужен веб сервер. И самый простой вариант его получить – использовать расширение </w:t>
+      </w:r>
+      <w:r>
+        <w:rPr>
+          <w:b/>
+          <w:lang w:val="en-US"/>
+        </w:rPr>
+        <w:t>Live</w:t>
+      </w:r>
+      <w:r>
+        <w:rPr>
+          <w:b/>
+        </w:rPr>
+        <w:t xml:space="preserve"> </w:t>
+      </w:r>
+      <w:r>
+        <w:rPr>
+          <w:b/>
+          <w:lang w:val="en-US"/>
+        </w:rPr>
+        <w:t>Server</w:t>
+      </w:r>
+      <w:r>
+        <w:t>.</w:t>
+      </w:r>
+    </w:p>
+    <w:p>
+      <w:pPr>
+        <w:pStyle w:val="a3"/>
+        <w:spacing w:before="120" w:after="240"/>
+        <w:ind w:left="0" w:firstLine="709"/>
+      </w:pPr>
+      <w:r>
+        <w:t>Кнопку для запуска сер</w:t>
+      </w:r>
+      <w:r>
+        <w:t>вера можно найти на статусбаре в</w:t>
+      </w:r>
+      <w:r>
+        <w:t>низу окна:</w:t>
+      </w:r>
+    </w:p>
+    <w:p>
+      <w:pPr>
+        <w:pStyle w:val="a3"/>
+        <w:spacing w:before="240" w:after="120"/>
+        <w:ind w:left="0"/>
+      </w:pPr>
+      <w:r>
+        <w:rPr>
+          <w:noProof/>
+          <w:lang w:eastAsia="ru-RU"/>
+        </w:rPr>
+        <w:drawing>
+          <wp:inline distT="0" distB="0" distL="0" distR="0" wp14:anchorId="76E193B2" wp14:editId="791D331C">
+            <wp:extent cx="5940425" cy="1179830"/>
+            <wp:effectExtent l="0" t="0" r="0" b="0"/>
+            <wp:docPr id="1" name="Рисунок 1"/>
+            <wp:cNvGraphicFramePr>
+              <a:graphicFrameLocks xmlns:a="http://schemas.openxmlformats.org/drawingml/2006/main" noChangeAspect="1"/>
+            </wp:cNvGraphicFramePr>
+            <a:graphic xmlns:a="http://schemas.openxmlformats.org/drawingml/2006/main">
+              <a:graphicData uri="http://schemas.openxmlformats.org/drawingml/2006/picture">
+                <pic:pic xmlns:pic="http://schemas.openxmlformats.org/drawingml/2006/picture">
+                  <pic:nvPicPr>
+                    <pic:cNvPr id="1" name=""/>
+                    <pic:cNvPicPr/>
+                  </pic:nvPicPr>
+                  <pic:blipFill>
+                    <a:blip r:embed="rId9"/>
+                    <a:stretch>
+                      <a:fillRect/>
+                    </a:stretch>
+                  </pic:blipFill>
+                  <pic:spPr>
+                    <a:xfrm>
+                      <a:off x="0" y="0"/>
+                      <a:ext cx="5940425" cy="1179830"/>
+                    </a:xfrm>
+                    <a:prstGeom prst="rect">
+                      <a:avLst/>
+                    </a:prstGeom>
+                  </pic:spPr>
+                </pic:pic>
+              </a:graphicData>
+            </a:graphic>
+          </wp:inline>
+        </w:drawing>
+      </w:r>
+    </w:p>
+    <w:p>
+      <w:pPr>
+        <w:pStyle w:val="a3"/>
+        <w:spacing w:before="120" w:after="120"/>
+        <w:ind w:left="0" w:firstLine="709"/>
+      </w:pPr>
+      <w:r>
+        <w:t>Это действие запустит локальный веб сервер на порту 5500 (по умолчанию), отслеживающий корневую директорию вашего проекта.</w:t>
+      </w:r>
+    </w:p>
+    <w:p>
+      <w:pPr>
+        <w:pStyle w:val="a3"/>
+        <w:spacing w:before="120" w:after="120"/>
+        <w:ind w:left="0" w:firstLine="709"/>
+      </w:pPr>
+      <w:r>
+        <w:t>И уже дальше, в браузере, вы можете открывать, какие вам нужно, ваши страницы.</w:t>
+      </w:r>
+    </w:p>
+    <w:p>
+      <w:pPr>
+        <w:pStyle w:val="a3"/>
+        <w:spacing w:before="120" w:after="120"/>
+        <w:ind w:left="0" w:firstLine="709"/>
+      </w:pPr>
+      <w:r>
+        <w:t xml:space="preserve">Можно также открывать конкретный файл через </w:t>
+      </w:r>
+      <w:r>
+        <w:rPr>
+          <w:lang w:val="en-US"/>
+        </w:rPr>
+        <w:t>VS</w:t>
+      </w:r>
+      <w:r>
+        <w:t xml:space="preserve"> </w:t>
+      </w:r>
+      <w:r>
+        <w:rPr>
+          <w:lang w:val="en-US"/>
+        </w:rPr>
+        <w:t>Code</w:t>
+      </w:r>
+      <w:r>
+        <w:t xml:space="preserve">. Во встроенном проводнике, в контекстном меню по нажатию на нужный файл необходимо выбрать пункт </w:t>
+      </w:r>
+      <w:r>
+        <w:rPr>
+          <w:lang w:val="en-US"/>
+        </w:rPr>
+        <w:t>Open</w:t>
+      </w:r>
+      <w:r>
+        <w:t xml:space="preserve"> </w:t>
+      </w:r>
+      <w:r>
+        <w:rPr>
+          <w:lang w:val="en-US"/>
+        </w:rPr>
+        <w:t>with</w:t>
+      </w:r>
+      <w:r>
+        <w:t xml:space="preserve"> </w:t>
+      </w:r>
+      <w:r>
+        <w:rPr>
+          <w:lang w:val="en-US"/>
+        </w:rPr>
+        <w:t>Live</w:t>
+      </w:r>
+      <w:r>
+        <w:t xml:space="preserve"> </w:t>
+      </w:r>
+      <w:r>
+        <w:rPr>
+          <w:lang w:val="en-US"/>
+        </w:rPr>
+        <w:t>Server</w:t>
+      </w:r>
+      <w:r>
+        <w:t xml:space="preserve"> (</w:t>
+      </w:r>
+      <w:r>
+        <w:t xml:space="preserve">а можно использовать хоткей </w:t>
+      </w:r>
+      <w:r>
+        <w:rPr>
+          <w:lang w:val="en-US"/>
+        </w:rPr>
+        <w:t>Alt</w:t>
+      </w:r>
+      <w:r>
+        <w:t>+</w:t>
+      </w:r>
+      <w:r>
+        <w:rPr>
+          <w:lang w:val="en-US"/>
+        </w:rPr>
+        <w:t>L</w:t>
+      </w:r>
+      <w:r>
+        <w:t xml:space="preserve"> </w:t>
+      </w:r>
+      <w:r>
+        <w:rPr>
+          <w:lang w:val="en-US"/>
+        </w:rPr>
+        <w:t>Alt</w:t>
+      </w:r>
+      <w:r>
+        <w:t>+</w:t>
+      </w:r>
+      <w:r>
+        <w:rPr>
+          <w:lang w:val="en-US"/>
+        </w:rPr>
+        <w:t>O</w:t>
+      </w:r>
+      <w:r>
+        <w:t>).</w:t>
+      </w:r>
+    </w:p>
+    <w:p>
+      <w:pPr>
+        <w:pStyle w:val="a3"/>
+        <w:spacing w:before="120" w:after="120"/>
+        <w:ind w:left="0"/>
+        <w:jc w:val="center"/>
+      </w:pPr>
+      <w:r>
+        <w:rPr>
+          <w:noProof/>
+          <w:lang w:eastAsia="ru-RU"/>
+        </w:rPr>
+        <w:lastRenderedPageBreak/>
+        <w:drawing>
+          <wp:inline distT="0" distB="0" distL="0" distR="0" wp14:anchorId="3725D2B7" wp14:editId="38E7DDEB">
+            <wp:extent cx="3470564" cy="5548286"/>
+            <wp:effectExtent l="0" t="0" r="0" b="0"/>
+            <wp:docPr id="2" name="Рисунок 2"/>
+            <wp:cNvGraphicFramePr>
+              <a:graphicFrameLocks xmlns:a="http://schemas.openxmlformats.org/drawingml/2006/main" noChangeAspect="1"/>
+            </wp:cNvGraphicFramePr>
+            <a:graphic xmlns:a="http://schemas.openxmlformats.org/drawingml/2006/main">
+              <a:graphicData uri="http://schemas.openxmlformats.org/drawingml/2006/picture">
+                <pic:pic xmlns:pic="http://schemas.openxmlformats.org/drawingml/2006/picture">
+                  <pic:nvPicPr>
+                    <pic:cNvPr id="1" name=""/>
+                    <pic:cNvPicPr/>
+                  </pic:nvPicPr>
+                  <pic:blipFill>
+                    <a:blip r:embed="rId10"/>
+                    <a:stretch>
+                      <a:fillRect/>
+                    </a:stretch>
+                  </pic:blipFill>
+                  <pic:spPr>
+                    <a:xfrm>
+                      <a:off x="0" y="0"/>
+                      <a:ext cx="3500243" cy="5595734"/>
+                    </a:xfrm>
+                    <a:prstGeom prst="rect">
+                      <a:avLst/>
+                    </a:prstGeom>
+                  </pic:spPr>
+                </pic:pic>
+              </a:graphicData>
+            </a:graphic>
+          </wp:inline>
+        </w:drawing>
+      </w:r>
+    </w:p>
+    <w:p>
+      <w:pPr>
+        <w:pStyle w:val="a3"/>
+        <w:spacing w:before="960" w:after="120"/>
+        <w:ind w:left="0" w:firstLine="709"/>
+      </w:pPr>
+      <w:r>
+        <w:t xml:space="preserve">Запускать код в браузере не составляет труда, но что насчёт отладки? </w:t>
+      </w:r>
+      <w:r>
+        <w:t>В</w:t>
+      </w:r>
+      <w:r>
+        <w:t>от здесь уже есть варианты.</w:t>
+      </w:r>
+    </w:p>
+    <w:p>
+      <w:pPr>
+        <w:pStyle w:val="a3"/>
+        <w:spacing w:before="120" w:after="120"/>
+        <w:ind w:left="1069"/>
+      </w:pPr>
+    </w:p>
+    <w:p>
+      <w:pPr>
+        <w:pStyle w:val="a3"/>
+        <w:numPr>
+          <w:ilvl w:val="0"/>
+          <w:numId w:val="3"/>
+        </w:numPr>
+        <w:spacing w:before="120" w:after="120"/>
+      </w:pPr>
+      <w:r>
+        <w:t>Отладка</w:t>
+      </w:r>
+    </w:p>
+    <w:p>
+      <w:pPr>
+        <w:pStyle w:val="a3"/>
+        <w:spacing w:before="120" w:after="120"/>
+        <w:ind w:left="1069"/>
+        <w:rPr>
+          <w:lang w:val="en-US"/>
+        </w:rPr>
+      </w:pPr>
+      <w:r>
+        <w:t xml:space="preserve">В общем, есть </w:t>
+      </w:r>
+      <w:r>
+        <w:rPr>
+          <w:lang w:val="en-US"/>
+        </w:rPr>
+        <w:t>4</w:t>
+      </w:r>
+      <w:r>
+        <w:t xml:space="preserve"> пути</w:t>
+      </w:r>
+      <w:r>
+        <w:rPr>
+          <w:lang w:val="en-US"/>
+        </w:rPr>
+        <w:t>:</w:t>
       </w:r>
     </w:p>
     <w:p>
@@ -310,10 +1998,13 @@
         </w:rPr>
       </w:pPr>
       <w:r>
-        <w:rPr>
-          <w:lang w:val="en-US"/>
-        </w:rPr>
-        <w:t>stylelint;</w:t>
+        <w:t>Не использовать отладку</w:t>
+      </w:r>
+      <w:r>
+        <w:rPr>
+          <w:lang w:val="en-US"/>
+        </w:rPr>
+        <w:t>;</w:t>
       </w:r>
     </w:p>
     <w:p>
@@ -324,15 +2015,12 @@
           <w:numId w:val="4"/>
         </w:numPr>
         <w:spacing w:before="120" w:after="120"/>
-        <w:rPr>
-          <w:lang w:val="en-US"/>
-        </w:rPr>
-      </w:pPr>
-      <w:r>
-        <w:rPr>
-          <w:lang w:val="en-US"/>
-        </w:rPr>
-        <w:t>View in Browser;</w:t>
+      </w:pPr>
+      <w:r>
+        <w:t>Страница в браузере, отладка в браузере</w:t>
+      </w:r>
+      <w:r>
+        <w:t>;</w:t>
       </w:r>
     </w:p>
     <w:p>
@@ -343,32 +2031,11 @@
           <w:numId w:val="4"/>
         </w:numPr>
         <w:spacing w:before="120" w:after="120"/>
-        <w:rPr>
-          <w:lang w:val="en-US"/>
-        </w:rPr>
-      </w:pPr>
-      <w:r>
-        <w:rPr>
-          <w:lang w:val="en-US"/>
-        </w:rPr>
-        <w:t xml:space="preserve">Visual Studio IntelliCode </w:t>
-      </w:r>
-      <w:r>
-        <w:rPr>
-          <w:lang w:val="en-US"/>
-        </w:rPr>
-        <w:t>–</w:t>
-      </w:r>
-      <w:r>
-        <w:rPr>
-          <w:lang w:val="en-US"/>
-        </w:rPr>
-        <w:t xml:space="preserve"> Preview</w:t>
-      </w:r>
-      <w:r>
-        <w:rPr>
-          <w:lang w:val="en-US"/>
-        </w:rPr>
+      </w:pPr>
+      <w:r>
+        <w:t>Страница в браузере, отладка в редакторе</w:t>
+      </w:r>
+      <w:r>
         <w:t>;</w:t>
       </w:r>
     </w:p>
@@ -380,86 +2047,587 @@
           <w:numId w:val="4"/>
         </w:numPr>
         <w:spacing w:before="120" w:after="120"/>
-        <w:rPr>
-          <w:lang w:val="en-US"/>
-        </w:rPr>
-      </w:pPr>
-      <w:r>
-        <w:rPr>
-          <w:lang w:val="en-US"/>
-        </w:rPr>
-        <w:t>vscode-icons;</w:t>
-      </w:r>
+      </w:pPr>
+      <w:r>
+        <w:t>Страница в редакторе, отладка в редакторе.</w:t>
+      </w:r>
+    </w:p>
+    <w:p>
+      <w:pPr>
+        <w:pStyle w:val="a3"/>
+        <w:spacing w:before="120" w:after="120"/>
+        <w:ind w:left="1789"/>
+      </w:pPr>
     </w:p>
     <w:p>
       <w:pPr>
         <w:pStyle w:val="a3"/>
         <w:numPr>
           <w:ilvl w:val="0"/>
-          <w:numId w:val="3"/>
+          <w:numId w:val="7"/>
         </w:numPr>
         <w:spacing w:before="120" w:after="120"/>
-        <w:rPr>
-          <w:lang w:val="en-US"/>
-        </w:rPr>
-      </w:pPr>
-      <w:r>
-        <w:t xml:space="preserve">Использование </w:t>
-      </w:r>
-      <w:r>
-        <w:rPr>
-          <w:lang w:val="en-US"/>
-        </w:rPr>
-        <w:t>Live Server-</w:t>
-      </w:r>
-      <w:r>
-        <w:t>а:</w:t>
-      </w:r>
-    </w:p>
-    <w:p>
-      <w:pPr>
-        <w:pStyle w:val="a3"/>
-        <w:spacing w:before="120" w:after="120"/>
-        <w:ind w:left="1069"/>
-        <w:rPr>
-          <w:lang w:val="en-US"/>
-        </w:rPr>
-      </w:pPr>
-      <w:hyperlink r:id="rId8" w:history="1">
-        <w:r>
-          <w:rPr>
-            <w:rStyle w:val="aa"/>
-            <w:lang w:val="en-US"/>
-          </w:rPr>
-          <w:t>https://marketplace.visualstudio.com/items?itemName=ritwickdey.LiveServer</w:t>
-        </w:r>
-      </w:hyperlink>
+      </w:pPr>
+      <w:r>
+        <w:t>«Йа у мамы программист»</w:t>
+      </w:r>
+    </w:p>
+    <w:p>
+      <w:pPr>
+        <w:pStyle w:val="a3"/>
+        <w:spacing w:before="120" w:after="120"/>
+        <w:ind w:left="0" w:firstLine="709"/>
+      </w:pPr>
+      <w:r>
+        <w:t xml:space="preserve">Кому вообще нужна отладка? Можно просто везде понатыкать </w:t>
+      </w:r>
+      <w:r>
+        <w:rPr>
+          <w:rFonts w:ascii="Consolas" w:hAnsi="Consolas"/>
+          <w:lang w:val="en-US"/>
+        </w:rPr>
+        <w:t>console</w:t>
+      </w:r>
+      <w:r>
+        <w:rPr>
+          <w:rFonts w:ascii="Consolas" w:hAnsi="Consolas"/>
+        </w:rPr>
+        <w:t>.log</w:t>
+      </w:r>
+      <w:r>
+        <w:t xml:space="preserve"> </w:t>
+      </w:r>
+      <w:r>
+        <w:t>и смотреть на вывод в консоли.</w:t>
+      </w:r>
+    </w:p>
+    <w:p>
+      <w:pPr>
+        <w:pStyle w:val="a3"/>
+        <w:spacing w:before="120" w:after="120"/>
+        <w:ind w:left="0" w:firstLine="709"/>
+      </w:pPr>
     </w:p>
     <w:p>
       <w:pPr>
         <w:pStyle w:val="a3"/>
         <w:numPr>
           <w:ilvl w:val="0"/>
-          <w:numId w:val="3"/>
+          <w:numId w:val="7"/>
         </w:numPr>
         <w:spacing w:before="120" w:after="120"/>
       </w:pPr>
       <w:r>
-        <w:t xml:space="preserve">Использование </w:t>
-      </w:r>
-      <w:r>
-        <w:rPr>
-          <w:lang w:val="en-US"/>
-        </w:rPr>
-        <w:t xml:space="preserve">Chrome </w:t>
-      </w:r>
-      <w:r>
-        <w:t>отладчика</w:t>
-      </w:r>
-      <w:r>
-        <w:rPr>
-          <w:lang w:val="en-US"/>
-        </w:rPr>
+        <w:t>Классический вариант</w:t>
+      </w:r>
+    </w:p>
+    <w:p>
+      <w:pPr>
+        <w:pStyle w:val="a3"/>
+        <w:spacing w:before="120" w:after="120"/>
+        <w:ind w:left="0" w:firstLine="709"/>
+      </w:pPr>
+      <w:r>
+        <w:t xml:space="preserve">Для этого способа ничего дополнительного устанавливать и настраивать не требуется – всё необходимое встроено в браузер. </w:t>
+      </w:r>
+      <w:r>
+        <w:t xml:space="preserve">Вы просто </w:t>
+      </w:r>
+      <w:r>
+        <w:lastRenderedPageBreak/>
+        <w:t>о</w:t>
+      </w:r>
+      <w:r>
+        <w:t>т</w:t>
+      </w:r>
+      <w:r>
+        <w:t xml:space="preserve">крываете свою </w:t>
+      </w:r>
+      <w:r>
+        <w:rPr>
+          <w:lang w:val="en-US"/>
+        </w:rPr>
+        <w:t>HTML</w:t>
+      </w:r>
+      <w:r>
+        <w:t xml:space="preserve"> </w:t>
+      </w:r>
+      <w:r>
+        <w:t xml:space="preserve">страницу с </w:t>
+      </w:r>
+      <w:r>
+        <w:t>подключен</w:t>
+      </w:r>
+      <w:r>
+        <w:t>ным</w:t>
+      </w:r>
+      <w:r>
+        <w:t xml:space="preserve"> </w:t>
+      </w:r>
+      <w:r>
+        <w:rPr>
+          <w:lang w:val="en-US"/>
+        </w:rPr>
+        <w:t>JS</w:t>
+      </w:r>
+      <w:r>
+        <w:t xml:space="preserve"> </w:t>
+      </w:r>
+      <w:r>
+        <w:t>файл</w:t>
+      </w:r>
+      <w:r>
+        <w:t>ом</w:t>
+      </w:r>
+      <w:r>
+        <w:t xml:space="preserve"> (</w:t>
+      </w:r>
+      <w:r>
+        <w:t xml:space="preserve">со включенным </w:t>
+      </w:r>
+      <w:r>
+        <w:rPr>
+          <w:lang w:val="en-US"/>
+        </w:rPr>
+        <w:t>Live</w:t>
+      </w:r>
+      <w:r>
+        <w:t xml:space="preserve"> </w:t>
+      </w:r>
+      <w:r>
+        <w:rPr>
+          <w:lang w:val="en-US"/>
+        </w:rPr>
+        <w:t>Server</w:t>
+      </w:r>
+      <w:r>
+        <w:t>-</w:t>
+      </w:r>
+      <w:r>
+        <w:t>ом, разумеется)</w:t>
+      </w:r>
+      <w:r>
+        <w:t xml:space="preserve">. </w:t>
+      </w:r>
+      <w:r>
+        <w:t xml:space="preserve">При загрузке страницы этот </w:t>
+      </w:r>
+      <w:r>
+        <w:rPr>
+          <w:lang w:val="en-US"/>
+        </w:rPr>
+        <w:t>JS</w:t>
+      </w:r>
+      <w:r>
+        <w:t xml:space="preserve"> </w:t>
+      </w:r>
+      <w:r>
+        <w:t>код выполняется.</w:t>
+      </w:r>
+    </w:p>
+    <w:p>
+      <w:pPr>
+        <w:pStyle w:val="a3"/>
+        <w:spacing w:before="120" w:after="120"/>
+        <w:ind w:left="0" w:firstLine="709"/>
+      </w:pPr>
+      <w:r>
+        <w:t xml:space="preserve">Чтобы отлаживать этот код в браузере, нужно открыть инструменты разработчика </w:t>
+      </w:r>
+      <w:r>
+        <w:t>(</w:t>
+      </w:r>
+      <w:r>
+        <w:rPr>
+          <w:lang w:val="en-US"/>
+        </w:rPr>
+        <w:t>F</w:t>
+      </w:r>
+      <w:r>
+        <w:t xml:space="preserve">12 </w:t>
+      </w:r>
+      <w:r>
+        <w:t xml:space="preserve">или </w:t>
+      </w:r>
+      <w:r>
+        <w:rPr>
+          <w:lang w:val="en-US"/>
+        </w:rPr>
+        <w:t>Ctrl</w:t>
+      </w:r>
+      <w:r>
+        <w:t>+</w:t>
+      </w:r>
+      <w:r>
+        <w:rPr>
+          <w:lang w:val="en-US"/>
+        </w:rPr>
+        <w:t>Shift</w:t>
+      </w:r>
+      <w:r>
+        <w:t>+</w:t>
+      </w:r>
+      <w:r>
+        <w:rPr>
+          <w:lang w:val="en-US"/>
+        </w:rPr>
+        <w:t>I</w:t>
+      </w:r>
+      <w:r>
+        <w:t xml:space="preserve">) </w:t>
+      </w:r>
+      <w:r>
+        <w:t xml:space="preserve">и </w:t>
+      </w:r>
+      <w:r>
+        <w:t xml:space="preserve">зайти на вкладку </w:t>
+      </w:r>
+      <w:r>
+        <w:rPr>
+          <w:lang w:val="en-US"/>
+        </w:rPr>
+        <w:t>Sources</w:t>
+      </w:r>
+      <w:r>
+        <w:t xml:space="preserve"> (</w:t>
+      </w:r>
+      <w:r>
+        <w:t xml:space="preserve">или </w:t>
+      </w:r>
+      <w:r>
+        <w:rPr>
+          <w:lang w:val="en-US"/>
+        </w:rPr>
+        <w:t>Debug</w:t>
+      </w:r>
+      <w:r>
+        <w:t>)</w:t>
+      </w:r>
+      <w:r>
+        <w:t xml:space="preserve">. </w:t>
+      </w:r>
+      <w:r>
+        <w:t>И уже там, в списке файлов слева, выбрать требуемый файл.</w:t>
+      </w:r>
+    </w:p>
+    <w:p>
+      <w:pPr>
+        <w:pStyle w:val="a3"/>
+        <w:spacing w:before="120" w:after="120"/>
+        <w:ind w:left="0" w:hanging="1418"/>
+      </w:pPr>
+      <w:r>
+        <w:rPr>
+          <w:noProof/>
+          <w:lang w:eastAsia="ru-RU"/>
+        </w:rPr>
+        <w:drawing>
+          <wp:inline distT="0" distB="0" distL="0" distR="0" wp14:anchorId="229531E8" wp14:editId="0A6710D5">
+            <wp:extent cx="7273637" cy="5286313"/>
+            <wp:effectExtent l="0" t="0" r="0" b="0"/>
+            <wp:docPr id="3" name="Рисунок 3"/>
+            <wp:cNvGraphicFramePr>
+              <a:graphicFrameLocks xmlns:a="http://schemas.openxmlformats.org/drawingml/2006/main" noChangeAspect="1"/>
+            </wp:cNvGraphicFramePr>
+            <a:graphic xmlns:a="http://schemas.openxmlformats.org/drawingml/2006/main">
+              <a:graphicData uri="http://schemas.openxmlformats.org/drawingml/2006/picture">
+                <pic:pic xmlns:pic="http://schemas.openxmlformats.org/drawingml/2006/picture">
+                  <pic:nvPicPr>
+                    <pic:cNvPr id="1" name=""/>
+                    <pic:cNvPicPr/>
+                  </pic:nvPicPr>
+                  <pic:blipFill>
+                    <a:blip r:embed="rId11"/>
+                    <a:stretch>
+                      <a:fillRect/>
+                    </a:stretch>
+                  </pic:blipFill>
+                  <pic:spPr>
+                    <a:xfrm>
+                      <a:off x="0" y="0"/>
+                      <a:ext cx="7290867" cy="5298835"/>
+                    </a:xfrm>
+                    <a:prstGeom prst="rect">
+                      <a:avLst/>
+                    </a:prstGeom>
+                  </pic:spPr>
+                </pic:pic>
+              </a:graphicData>
+            </a:graphic>
+          </wp:inline>
+        </w:drawing>
+      </w:r>
+    </w:p>
+    <w:p>
+      <w:pPr>
+        <w:pStyle w:val="a3"/>
+        <w:spacing w:before="120" w:after="120"/>
+        <w:ind w:left="0" w:firstLine="709"/>
+      </w:pPr>
+      <w:r>
+        <w:t>Вся работа с отладкой в браузере происходит в этом окне. Сам процесс отладки везде одинаковый</w:t>
+      </w:r>
+      <w:r>
+        <w:t xml:space="preserve">: </w:t>
+      </w:r>
+      <w:r>
+        <w:t>ставим точку останова, выполняем код в пошаговом режиме и т.д. Только в качестве перезапуска программы – перезагрузка страницы.</w:t>
+      </w:r>
+    </w:p>
+    <w:p>
+      <w:pPr>
+        <w:pStyle w:val="a3"/>
+        <w:spacing w:before="120" w:after="120"/>
+        <w:ind w:left="0" w:firstLine="709"/>
+      </w:pPr>
+    </w:p>
+    <w:p>
+      <w:pPr>
+        <w:pStyle w:val="a3"/>
+        <w:numPr>
+          <w:ilvl w:val="0"/>
+          <w:numId w:val="7"/>
+        </w:numPr>
+        <w:spacing w:before="120" w:after="120"/>
+      </w:pPr>
+      <w:r>
+        <w:t>Профессиональный вариант</w:t>
+      </w:r>
+    </w:p>
+    <w:p>
+      <w:pPr>
+        <w:pStyle w:val="a3"/>
+        <w:spacing w:before="120" w:after="120"/>
+        <w:ind w:left="0" w:firstLine="709"/>
+      </w:pPr>
+      <w:r>
+        <w:t>Суть этого вариант в том, чтобы перенести отладку из браузера в редактор.</w:t>
+      </w:r>
+      <w:r>
+        <w:t xml:space="preserve"> </w:t>
+      </w:r>
+      <w:r>
+        <w:t xml:space="preserve">Для этого уже потребуются кое-какие телодвижения и расширение </w:t>
+      </w:r>
+      <w:r>
+        <w:rPr>
+          <w:b/>
+          <w:lang w:val="en-US"/>
+        </w:rPr>
+        <w:t>Debugger</w:t>
+      </w:r>
+      <w:r>
+        <w:rPr>
+          <w:b/>
+        </w:rPr>
+        <w:t xml:space="preserve"> </w:t>
+      </w:r>
+      <w:r>
+        <w:rPr>
+          <w:b/>
+          <w:lang w:val="en-US"/>
+        </w:rPr>
+        <w:t>for</w:t>
+      </w:r>
+      <w:r>
+        <w:rPr>
+          <w:b/>
+        </w:rPr>
+        <w:t xml:space="preserve"> </w:t>
+      </w:r>
+      <w:r>
+        <w:rPr>
+          <w:b/>
+          <w:lang w:val="en-US"/>
+        </w:rPr>
+        <w:t>Chrome</w:t>
+      </w:r>
+      <w:r>
+        <w:t>.</w:t>
+      </w:r>
+      <w:r>
+        <w:t xml:space="preserve"> </w:t>
+      </w:r>
+    </w:p>
+    <w:p>
+      <w:pPr>
+        <w:pStyle w:val="a3"/>
+        <w:spacing w:before="120" w:after="120"/>
+        <w:ind w:left="0" w:firstLine="709"/>
+      </w:pPr>
+      <w:r>
+        <w:t xml:space="preserve">Для этого нужно кое-как </w:t>
+      </w:r>
+      <w:r>
+        <w:t xml:space="preserve">настроить </w:t>
+      </w:r>
+      <w:r>
+        <w:rPr>
+          <w:lang w:val="en-US"/>
+        </w:rPr>
+        <w:t>VS</w:t>
+      </w:r>
+      <w:r>
+        <w:t xml:space="preserve"> </w:t>
+      </w:r>
+      <w:r>
+        <w:rPr>
+          <w:lang w:val="en-US"/>
+        </w:rPr>
+        <w:t>Code</w:t>
+      </w:r>
+      <w:r>
+        <w:t xml:space="preserve">. А именно, добавить конфигурацию запуска отладки с подключением к отладчику </w:t>
+      </w:r>
+      <w:r>
+        <w:rPr>
+          <w:lang w:val="en-US"/>
+        </w:rPr>
+        <w:t>Chrome</w:t>
+      </w:r>
+      <w:r>
+        <w:t xml:space="preserve">. </w:t>
+      </w:r>
+      <w:r>
+        <w:t xml:space="preserve">Конфигурации запуска описываются в специальном файле </w:t>
+      </w:r>
+      <w:r>
+        <w:rPr>
+          <w:lang w:val="en-US"/>
+        </w:rPr>
+        <w:t>launch</w:t>
+      </w:r>
+      <w:r>
+        <w:t>.</w:t>
+      </w:r>
+      <w:r>
+        <w:rPr>
+          <w:lang w:val="en-US"/>
+        </w:rPr>
+        <w:t>json</w:t>
+      </w:r>
+      <w:r>
+        <w:t xml:space="preserve">. </w:t>
+      </w:r>
+      <w:r>
+        <w:t xml:space="preserve">Изначально не должно быть ни одной конфигурации запуска и, </w:t>
+      </w:r>
+      <w:r>
+        <w:lastRenderedPageBreak/>
+        <w:t xml:space="preserve">соответственно, самого файла </w:t>
+      </w:r>
+      <w:r>
+        <w:rPr>
+          <w:lang w:val="en-US"/>
+        </w:rPr>
+        <w:t>launch</w:t>
+      </w:r>
+      <w:r>
+        <w:t>.</w:t>
+      </w:r>
+      <w:r>
+        <w:rPr>
+          <w:lang w:val="en-US"/>
+        </w:rPr>
+        <w:t>json</w:t>
+      </w:r>
+      <w:r>
+        <w:t>.</w:t>
+      </w:r>
+      <w:r>
+        <w:t xml:space="preserve"> Один из способов, как добавить</w:t>
+      </w:r>
+      <w:r>
+        <w:t xml:space="preserve"> </w:t>
+      </w:r>
+      <w:r>
+        <w:t xml:space="preserve">новую конфигурацию и создать этот файл – на вкладке Отладки нажать кнопку </w:t>
+      </w:r>
+      <w:r>
+        <w:rPr>
+          <w:lang w:val="en-US"/>
+        </w:rPr>
+        <w:t>Add</w:t>
+      </w:r>
+      <w:r>
+        <w:t xml:space="preserve"> </w:t>
+      </w:r>
+      <w:r>
+        <w:rPr>
+          <w:lang w:val="en-US"/>
+        </w:rPr>
+        <w:t>configuration</w:t>
+      </w:r>
+      <w:r>
+        <w:t>.</w:t>
+      </w:r>
+    </w:p>
+    <w:p>
+      <w:pPr>
+        <w:pStyle w:val="a3"/>
+        <w:spacing w:before="120" w:after="120"/>
+        <w:ind w:left="0" w:firstLine="709"/>
+      </w:pPr>
+    </w:p>
+    <w:p>
+      <w:pPr>
+        <w:pStyle w:val="a3"/>
+        <w:spacing w:before="120" w:after="120"/>
+        <w:ind w:left="0"/>
+        <w:jc w:val="center"/>
+      </w:pPr>
+      <w:r>
+        <w:rPr>
+          <w:noProof/>
+          <w:lang w:eastAsia="ru-RU"/>
+        </w:rPr>
+        <w:drawing>
+          <wp:inline distT="0" distB="0" distL="0" distR="0" wp14:anchorId="71CE5CD4" wp14:editId="762D5E3F">
+            <wp:extent cx="3733800" cy="1790700"/>
+            <wp:effectExtent l="0" t="0" r="0" b="0"/>
+            <wp:docPr id="5" name="Рисунок 5"/>
+            <wp:cNvGraphicFramePr>
+              <a:graphicFrameLocks xmlns:a="http://schemas.openxmlformats.org/drawingml/2006/main" noChangeAspect="1"/>
+            </wp:cNvGraphicFramePr>
+            <a:graphic xmlns:a="http://schemas.openxmlformats.org/drawingml/2006/main">
+              <a:graphicData uri="http://schemas.openxmlformats.org/drawingml/2006/picture">
+                <pic:pic xmlns:pic="http://schemas.openxmlformats.org/drawingml/2006/picture">
+                  <pic:nvPicPr>
+                    <pic:cNvPr id="1" name=""/>
+                    <pic:cNvPicPr/>
+                  </pic:nvPicPr>
+                  <pic:blipFill>
+                    <a:blip r:embed="rId12"/>
+                    <a:stretch>
+                      <a:fillRect/>
+                    </a:stretch>
+                  </pic:blipFill>
+                  <pic:spPr>
+                    <a:xfrm>
+                      <a:off x="0" y="0"/>
+                      <a:ext cx="3733800" cy="1790700"/>
+                    </a:xfrm>
+                    <a:prstGeom prst="rect">
+                      <a:avLst/>
+                    </a:prstGeom>
+                  </pic:spPr>
+                </pic:pic>
+              </a:graphicData>
+            </a:graphic>
+          </wp:inline>
+        </w:drawing>
+      </w:r>
+    </w:p>
+    <w:p>
+      <w:pPr>
+        <w:pStyle w:val="a3"/>
+        <w:spacing w:before="120" w:after="120"/>
+        <w:ind w:left="0" w:firstLine="709"/>
+      </w:pPr>
+      <w:r>
+        <w:t>Далее в появившемся файле нужно прописать параметры новой конфигурации запуска</w:t>
+      </w:r>
+      <w:r>
         <w:t>:</w:t>
       </w:r>
     </w:p>
@@ -467,25 +2635,611 @@
       <w:pPr>
         <w:pStyle w:val="a3"/>
         <w:spacing w:before="120" w:after="120"/>
-        <w:ind w:left="1069"/>
-      </w:pPr>
-      <w:hyperlink r:id="rId9" w:history="1">
-        <w:r>
-          <w:rPr>
-            <w:rStyle w:val="aa"/>
-          </w:rPr>
-          <w:t>https://github.com/Microsoft/vscode-chrome-debug</w:t>
-        </w:r>
-      </w:hyperlink>
-    </w:p>
-    <w:p>
-      <w:pPr>
-        <w:pStyle w:val="a3"/>
-        <w:spacing w:before="120" w:after="120"/>
-        <w:ind w:left="1069"/>
-      </w:pPr>
+        <w:ind w:left="0"/>
+        <w:jc w:val="center"/>
+      </w:pPr>
+      <w:r>
+        <w:rPr>
+          <w:noProof/>
+          <w:lang w:eastAsia="ru-RU"/>
+        </w:rPr>
+        <w:drawing>
+          <wp:inline distT="0" distB="0" distL="0" distR="0" wp14:anchorId="76871F89" wp14:editId="43871C48">
+            <wp:extent cx="5476009" cy="2266500"/>
+            <wp:effectExtent l="0" t="0" r="0" b="0"/>
+            <wp:docPr id="7" name="Рисунок 7"/>
+            <wp:cNvGraphicFramePr>
+              <a:graphicFrameLocks xmlns:a="http://schemas.openxmlformats.org/drawingml/2006/main" noChangeAspect="1"/>
+            </wp:cNvGraphicFramePr>
+            <a:graphic xmlns:a="http://schemas.openxmlformats.org/drawingml/2006/main">
+              <a:graphicData uri="http://schemas.openxmlformats.org/drawingml/2006/picture">
+                <pic:pic xmlns:pic="http://schemas.openxmlformats.org/drawingml/2006/picture">
+                  <pic:nvPicPr>
+                    <pic:cNvPr id="1" name=""/>
+                    <pic:cNvPicPr/>
+                  </pic:nvPicPr>
+                  <pic:blipFill>
+                    <a:blip r:embed="rId13"/>
+                    <a:stretch>
+                      <a:fillRect/>
+                    </a:stretch>
+                  </pic:blipFill>
+                  <pic:spPr>
+                    <a:xfrm>
+                      <a:off x="0" y="0"/>
+                      <a:ext cx="5485739" cy="2270527"/>
+                    </a:xfrm>
+                    <a:prstGeom prst="rect">
+                      <a:avLst/>
+                    </a:prstGeom>
+                  </pic:spPr>
+                </pic:pic>
+              </a:graphicData>
+            </a:graphic>
+          </wp:inline>
+        </w:drawing>
+      </w:r>
+    </w:p>
+    <w:p>
+      <w:pPr>
+        <w:pStyle w:val="a3"/>
+        <w:spacing w:before="120" w:after="120"/>
+        <w:ind w:left="0" w:firstLine="709"/>
+      </w:pPr>
+      <w:r>
+        <w:t xml:space="preserve">В свойстве </w:t>
+      </w:r>
+      <w:r>
+        <w:rPr>
+          <w:lang w:val="en-US"/>
+        </w:rPr>
+        <w:t>name</w:t>
+      </w:r>
+      <w:r>
+        <w:t xml:space="preserve"> </w:t>
+      </w:r>
+      <w:r>
+        <w:t xml:space="preserve">можно вводить что угодно – это просто отображаемое имя конфигурации. В свойстве </w:t>
+      </w:r>
+      <w:r>
+        <w:rPr>
+          <w:lang w:val="en-US"/>
+        </w:rPr>
+        <w:t>webRoot</w:t>
+      </w:r>
+      <w:r>
+        <w:t xml:space="preserve"> </w:t>
+      </w:r>
+      <w:r>
+        <w:t xml:space="preserve">указывается, где находится корневая директория, отслеживаемая веб сервером. Значение </w:t>
+      </w:r>
+      <w:r>
+        <w:t>${</w:t>
+      </w:r>
+      <w:r>
+        <w:rPr>
+          <w:lang w:val="en-US"/>
+        </w:rPr>
+        <w:t>workspaceFolder</w:t>
+      </w:r>
+      <w:r>
+        <w:t>} означ</w:t>
+      </w:r>
+      <w:r>
+        <w:t xml:space="preserve">ает корневую папку проекта, и при настройке </w:t>
+      </w:r>
+      <w:r>
+        <w:rPr>
+          <w:lang w:val="en-US"/>
+        </w:rPr>
+        <w:t>Live</w:t>
+      </w:r>
+      <w:r>
+        <w:t xml:space="preserve"> </w:t>
+      </w:r>
+      <w:r>
+        <w:t>Server-</w:t>
+      </w:r>
+      <w:r>
+        <w:t>а по умолчанию, это значение менять не придётся</w:t>
+      </w:r>
+      <w:r>
+        <w:t>.</w:t>
+      </w:r>
+      <w:r>
+        <w:t xml:space="preserve"> Самое важное и индивидуальное свойство – это </w:t>
+      </w:r>
+      <w:r>
+        <w:rPr>
+          <w:lang w:val="en-US"/>
+        </w:rPr>
+        <w:t>url</w:t>
+      </w:r>
+      <w:r>
+        <w:t xml:space="preserve">. </w:t>
+      </w:r>
+      <w:r>
+        <w:t xml:space="preserve">Здесь указывается </w:t>
+      </w:r>
+      <w:r>
+        <w:rPr>
+          <w:lang w:val="en-US"/>
+        </w:rPr>
+        <w:t>URL</w:t>
+      </w:r>
+      <w:r>
+        <w:t>-</w:t>
+      </w:r>
+      <w:r>
+        <w:t xml:space="preserve">адрес страницы, которая будет открываться при старте отладки. </w:t>
+      </w:r>
+      <w:r>
+        <w:t>Отлаживать можно будет все страницы проекта – этим параметром просто задаётся точка входа. У каждого она должна быть своя, в зависимости от вашей структуры проекта.</w:t>
+      </w:r>
+    </w:p>
+    <w:p>
+      <w:pPr>
+        <w:pStyle w:val="a3"/>
+        <w:spacing w:before="120" w:after="120"/>
+        <w:ind w:left="0" w:firstLine="709"/>
+      </w:pPr>
+      <w:r>
+        <w:t xml:space="preserve">Когда всё это будет настроено, можно будет отлаживать </w:t>
+      </w:r>
+      <w:r>
+        <w:rPr>
+          <w:lang w:val="en-US"/>
+        </w:rPr>
+        <w:t>JS</w:t>
+      </w:r>
+      <w:r>
+        <w:t xml:space="preserve"> </w:t>
+      </w:r>
+      <w:r>
+        <w:t xml:space="preserve">код прямо в </w:t>
+      </w:r>
+      <w:r>
+        <w:rPr>
+          <w:lang w:val="en-US"/>
+        </w:rPr>
+        <w:t>VS</w:t>
+      </w:r>
+      <w:r>
+        <w:t xml:space="preserve"> </w:t>
+      </w:r>
+      <w:r>
+        <w:rPr>
+          <w:lang w:val="en-US"/>
+        </w:rPr>
+        <w:t>Code</w:t>
+      </w:r>
+      <w:r>
+        <w:t xml:space="preserve">, </w:t>
+      </w:r>
+      <w:r>
+        <w:t xml:space="preserve">как это происходило в обычной </w:t>
+      </w:r>
+      <w:r>
+        <w:rPr>
+          <w:lang w:val="en-US"/>
+        </w:rPr>
+        <w:t>Visual</w:t>
+      </w:r>
+      <w:r>
+        <w:t xml:space="preserve"> </w:t>
+      </w:r>
+      <w:r>
+        <w:rPr>
+          <w:lang w:val="en-US"/>
+        </w:rPr>
+        <w:t>Studio</w:t>
+      </w:r>
+      <w:r>
+        <w:t>.</w:t>
+      </w:r>
+    </w:p>
+    <w:p>
+      <w:pPr>
+        <w:pStyle w:val="a3"/>
+        <w:spacing w:before="120" w:after="120"/>
+        <w:ind w:left="0" w:firstLine="709"/>
+      </w:pPr>
+    </w:p>
+    <w:p>
+      <w:pPr>
+        <w:pStyle w:val="a3"/>
+        <w:numPr>
+          <w:ilvl w:val="0"/>
+          <w:numId w:val="7"/>
+        </w:numPr>
+        <w:spacing w:before="120" w:after="120"/>
+        <w:ind w:left="1786" w:hanging="357"/>
+      </w:pPr>
+      <w:r>
+        <w:rPr>
+          <w:lang w:val="en-US"/>
+        </w:rPr>
+        <w:t>Современный вариант (бета-версия)</w:t>
+      </w:r>
+    </w:p>
+    <w:p>
+      <w:pPr>
+        <w:spacing w:before="120" w:after="120"/>
+        <w:ind w:firstLine="709"/>
+        <w:contextualSpacing/>
+      </w:pPr>
+      <w:r>
+        <w:t xml:space="preserve">В этом варианте не только отладка будет перенесена в </w:t>
+      </w:r>
+      <w:r>
+        <w:t xml:space="preserve">редактор, но и само отображение страницы будет происходить прямо в </w:t>
+      </w:r>
+      <w:r>
+        <w:rPr>
+          <w:lang w:val="en-US"/>
+        </w:rPr>
+        <w:t>VS</w:t>
+      </w:r>
+      <w:r>
+        <w:t xml:space="preserve"> </w:t>
+      </w:r>
+      <w:r>
+        <w:rPr>
+          <w:lang w:val="en-US"/>
+        </w:rPr>
+        <w:t>Code</w:t>
+      </w:r>
+      <w:r>
+        <w:t xml:space="preserve">, так что браузер вообще не понадобится. И осуществить такое нам поможет расширение </w:t>
+      </w:r>
+      <w:r>
+        <w:rPr>
+          <w:b/>
+          <w:lang w:val="en-US"/>
+        </w:rPr>
+        <w:t>Browser</w:t>
+      </w:r>
+      <w:r>
+        <w:rPr>
+          <w:b/>
+        </w:rPr>
+        <w:t xml:space="preserve"> </w:t>
+      </w:r>
+      <w:r>
+        <w:rPr>
+          <w:b/>
+          <w:lang w:val="en-US"/>
+        </w:rPr>
+        <w:t>Preview</w:t>
+      </w:r>
+      <w:r>
+        <w:t xml:space="preserve">. </w:t>
+      </w:r>
+      <w:r>
+        <w:t xml:space="preserve">Стоит отметить, что этот способ совсем новый, и расширение находится на стадии разработки и доступно в виде </w:t>
+      </w:r>
+      <w:r>
+        <w:lastRenderedPageBreak/>
+        <w:t>бета-версии. Поэтому могут встречаться какие-нибудь баги и ошибки отображения.</w:t>
+      </w:r>
+    </w:p>
+    <w:p>
+      <w:pPr>
+        <w:spacing w:before="120" w:after="120"/>
+        <w:ind w:firstLine="709"/>
+      </w:pPr>
+      <w:r>
+        <w:t xml:space="preserve">Функция этого расширения – открывать </w:t>
+      </w:r>
+      <w:r>
+        <w:t>браузер внутри редактора. После установки расширения, слева на панели должна появится иконка браузера</w:t>
+      </w:r>
+      <w:r>
+        <w:t>:</w:t>
+      </w:r>
+    </w:p>
+    <w:p>
+      <w:pPr>
+        <w:spacing w:before="120" w:after="120"/>
+        <w:jc w:val="center"/>
+      </w:pPr>
+      <w:r>
+        <w:rPr>
+          <w:noProof/>
+          <w:lang w:eastAsia="ru-RU"/>
+        </w:rPr>
+        <w:drawing>
+          <wp:inline distT="0" distB="0" distL="0" distR="0" wp14:anchorId="073AF5B4" wp14:editId="2803A3AC">
+            <wp:extent cx="3002972" cy="3706439"/>
+            <wp:effectExtent l="0" t="0" r="0" b="0"/>
+            <wp:docPr id="8" name="Рисунок 8"/>
+            <wp:cNvGraphicFramePr>
+              <a:graphicFrameLocks xmlns:a="http://schemas.openxmlformats.org/drawingml/2006/main" noChangeAspect="1"/>
+            </wp:cNvGraphicFramePr>
+            <a:graphic xmlns:a="http://schemas.openxmlformats.org/drawingml/2006/main">
+              <a:graphicData uri="http://schemas.openxmlformats.org/drawingml/2006/picture">
+                <pic:pic xmlns:pic="http://schemas.openxmlformats.org/drawingml/2006/picture">
+                  <pic:nvPicPr>
+                    <pic:cNvPr id="1" name=""/>
+                    <pic:cNvPicPr/>
+                  </pic:nvPicPr>
+                  <pic:blipFill>
+                    <a:blip r:embed="rId14"/>
+                    <a:stretch>
+                      <a:fillRect/>
+                    </a:stretch>
+                  </pic:blipFill>
+                  <pic:spPr>
+                    <a:xfrm>
+                      <a:off x="0" y="0"/>
+                      <a:ext cx="3011940" cy="3717508"/>
+                    </a:xfrm>
+                    <a:prstGeom prst="rect">
+                      <a:avLst/>
+                    </a:prstGeom>
+                  </pic:spPr>
+                </pic:pic>
+              </a:graphicData>
+            </a:graphic>
+          </wp:inline>
+        </w:drawing>
+      </w:r>
+    </w:p>
+    <w:p>
+      <w:pPr>
+        <w:spacing w:before="120" w:after="120"/>
+        <w:ind w:firstLine="709"/>
+        <w:contextualSpacing/>
+      </w:pPr>
+      <w:r>
+        <w:t>По нажатию на эту кнопку экран разделится на 2 секции, и в левой части поя</w:t>
+      </w:r>
+      <w:r>
+        <w:t>вится встроенное окно браузера.</w:t>
+      </w:r>
+    </w:p>
+    <w:p>
+      <w:pPr>
+        <w:spacing w:before="120" w:after="120"/>
+        <w:ind w:firstLine="709"/>
+        <w:contextualSpacing/>
+      </w:pPr>
+      <w:r>
+        <w:t xml:space="preserve">Для того чтобы открывать страницы из вашего проекта понадобится рассмотренное ранее расширение </w:t>
+      </w:r>
+      <w:r>
+        <w:rPr>
+          <w:lang w:val="en-US"/>
+        </w:rPr>
+        <w:t>Live</w:t>
+      </w:r>
+      <w:r>
+        <w:t xml:space="preserve"> </w:t>
+      </w:r>
+      <w:r>
+        <w:rPr>
+          <w:lang w:val="en-US"/>
+        </w:rPr>
+        <w:t>S</w:t>
+      </w:r>
       <w:bookmarkStart w:id="0" w:name="_GoBack"/>
       <w:bookmarkEnd w:id="0"/>
+      <w:r>
+        <w:rPr>
+          <w:lang w:val="en-US"/>
+        </w:rPr>
+        <w:t>erver</w:t>
+      </w:r>
+      <w:r>
+        <w:t xml:space="preserve">, </w:t>
+      </w:r>
+      <w:r>
+        <w:t xml:space="preserve">а для отладки – </w:t>
+      </w:r>
+      <w:r>
+        <w:rPr>
+          <w:lang w:val="en-US"/>
+        </w:rPr>
+        <w:t>Debugger</w:t>
+      </w:r>
+      <w:r>
+        <w:t xml:space="preserve"> </w:t>
+      </w:r>
+      <w:r>
+        <w:rPr>
+          <w:lang w:val="en-US"/>
+        </w:rPr>
+        <w:t>for</w:t>
+      </w:r>
+      <w:r>
+        <w:t xml:space="preserve"> </w:t>
+      </w:r>
+      <w:r>
+        <w:rPr>
+          <w:lang w:val="en-US"/>
+        </w:rPr>
+        <w:t>Chrome</w:t>
+      </w:r>
+      <w:r>
+        <w:t>.</w:t>
+      </w:r>
+    </w:p>
+    <w:p>
+      <w:pPr>
+        <w:spacing w:before="120" w:after="120"/>
+        <w:ind w:firstLine="709"/>
+        <w:contextualSpacing/>
+      </w:pPr>
+      <w:r>
+        <w:t xml:space="preserve">Сначала нужно активировать </w:t>
+      </w:r>
+      <w:r>
+        <w:rPr>
+          <w:lang w:val="en-US"/>
+        </w:rPr>
+        <w:t>Live</w:t>
+      </w:r>
+      <w:r>
+        <w:t xml:space="preserve"> </w:t>
+      </w:r>
+      <w:r>
+        <w:rPr>
+          <w:lang w:val="en-US"/>
+        </w:rPr>
+        <w:t>Server</w:t>
+      </w:r>
+      <w:r>
+        <w:t>, а затем запустить отладку в подобной конфигурации</w:t>
+      </w:r>
+      <w:r>
+        <w:t>:</w:t>
+      </w:r>
+    </w:p>
+    <w:p>
+      <w:pPr>
+        <w:spacing w:before="120" w:after="120"/>
+        <w:contextualSpacing/>
+      </w:pPr>
+      <w:r>
+        <w:rPr>
+          <w:noProof/>
+          <w:lang w:eastAsia="ru-RU"/>
+        </w:rPr>
+        <w:drawing>
+          <wp:inline distT="0" distB="0" distL="0" distR="0" wp14:anchorId="58DF9970" wp14:editId="3806EC2B">
+            <wp:extent cx="5940425" cy="1824990"/>
+            <wp:effectExtent l="0" t="0" r="0" b="0"/>
+            <wp:docPr id="10" name="Рисунок 10"/>
+            <wp:cNvGraphicFramePr>
+              <a:graphicFrameLocks xmlns:a="http://schemas.openxmlformats.org/drawingml/2006/main" noChangeAspect="1"/>
+            </wp:cNvGraphicFramePr>
+            <a:graphic xmlns:a="http://schemas.openxmlformats.org/drawingml/2006/main">
+              <a:graphicData uri="http://schemas.openxmlformats.org/drawingml/2006/picture">
+                <pic:pic xmlns:pic="http://schemas.openxmlformats.org/drawingml/2006/picture">
+                  <pic:nvPicPr>
+                    <pic:cNvPr id="1" name=""/>
+                    <pic:cNvPicPr/>
+                  </pic:nvPicPr>
+                  <pic:blipFill>
+                    <a:blip r:embed="rId15"/>
+                    <a:stretch>
+                      <a:fillRect/>
+                    </a:stretch>
+                  </pic:blipFill>
+                  <pic:spPr>
+                    <a:xfrm>
+                      <a:off x="0" y="0"/>
+                      <a:ext cx="5940425" cy="1824990"/>
+                    </a:xfrm>
+                    <a:prstGeom prst="rect">
+                      <a:avLst/>
+                    </a:prstGeom>
+                  </pic:spPr>
+                </pic:pic>
+              </a:graphicData>
+            </a:graphic>
+          </wp:inline>
+        </w:drawing>
+      </w:r>
+      <w:r>
+        <w:t xml:space="preserve"> </w:t>
+      </w:r>
+    </w:p>
+    <w:p>
+      <w:pPr>
+        <w:pStyle w:val="a3"/>
+        <w:spacing w:before="120" w:after="120"/>
+        <w:ind w:left="0" w:firstLine="709"/>
+      </w:pPr>
+      <w:r>
+        <w:t xml:space="preserve">Разумеется, </w:t>
+      </w:r>
+      <w:r>
+        <w:rPr>
+          <w:lang w:val="en-US"/>
+        </w:rPr>
+        <w:t>URL</w:t>
+      </w:r>
+      <w:r>
+        <w:t xml:space="preserve"> </w:t>
+      </w:r>
+      <w:r>
+        <w:t>нужно указать свой.</w:t>
+      </w:r>
+    </w:p>
+    <w:p>
+      <w:pPr>
+        <w:pStyle w:val="a3"/>
+        <w:spacing w:before="120" w:after="120"/>
+        <w:ind w:left="0" w:firstLine="709"/>
+      </w:pPr>
+      <w:r>
+        <w:t>В результате всё должно работать</w:t>
+      </w:r>
+      <w:r>
+        <w:t xml:space="preserve">: </w:t>
+      </w:r>
+      <w:r>
+        <w:t>справа открываться окно браузера, а в файлах исходного кода срабатывать точки останова и пошаговое выполнение. Перезапуск</w:t>
+      </w:r>
+      <w:r>
+        <w:t>/</w:t>
+      </w:r>
+      <w:r>
+        <w:t>перезагрузка страницы выполняется с помощью кнопки с зелёной закрученной стрелкой на всплывающей панели отладки.</w:t>
+      </w:r>
+    </w:p>
+    <w:p>
+      <w:pPr>
+        <w:pStyle w:val="a3"/>
+        <w:spacing w:before="120" w:after="120"/>
+        <w:ind w:left="0" w:hanging="1418"/>
+      </w:pPr>
+      <w:r>
+        <w:rPr>
+          <w:noProof/>
+          <w:lang w:eastAsia="ru-RU"/>
+        </w:rPr>
+        <w:lastRenderedPageBreak/>
+        <w:drawing>
+          <wp:inline distT="0" distB="0" distL="0" distR="0" wp14:anchorId="45CB89FA" wp14:editId="4811B3E7">
+            <wp:extent cx="7230268" cy="2899063"/>
+            <wp:effectExtent l="0" t="0" r="0" b="0"/>
+            <wp:docPr id="11" name="Рисунок 11"/>
+            <wp:cNvGraphicFramePr>
+              <a:graphicFrameLocks xmlns:a="http://schemas.openxmlformats.org/drawingml/2006/main" noChangeAspect="1"/>
+            </wp:cNvGraphicFramePr>
+            <a:graphic xmlns:a="http://schemas.openxmlformats.org/drawingml/2006/main">
+              <a:graphicData uri="http://schemas.openxmlformats.org/drawingml/2006/picture">
+                <pic:pic xmlns:pic="http://schemas.openxmlformats.org/drawingml/2006/picture">
+                  <pic:nvPicPr>
+                    <pic:cNvPr id="1" name=""/>
+                    <pic:cNvPicPr/>
+                  </pic:nvPicPr>
+                  <pic:blipFill>
+                    <a:blip r:embed="rId16"/>
+                    <a:stretch>
+                      <a:fillRect/>
+                    </a:stretch>
+                  </pic:blipFill>
+                  <pic:spPr>
+                    <a:xfrm>
+                      <a:off x="0" y="0"/>
+                      <a:ext cx="7239507" cy="2902767"/>
+                    </a:xfrm>
+                    <a:prstGeom prst="rect">
+                      <a:avLst/>
+                    </a:prstGeom>
+                  </pic:spPr>
+                </pic:pic>
+              </a:graphicData>
+            </a:graphic>
+          </wp:inline>
+        </w:drawing>
+      </w:r>
+      <w:r>
+        <w:t xml:space="preserve"> </w:t>
+      </w:r>
     </w:p>
     <w:sectPr>
       <w:pgSz w:w="11906" w:h="16838"/>
@@ -540,7 +3294,7 @@
   <w:abstractNum w:abstractNumId="0" w15:restartNumberingAfterBreak="0">
     <w:nsid w:val="04E04370"/>
     <w:multiLevelType w:val="hybridMultilevel"/>
-    <w:tmpl w:val="DE1C8AFE"/>
+    <w:tmpl w:val="AE4C1426"/>
     <w:lvl w:ilvl="0" w:tplc="64207CF8">
       <w:start w:val="1"/>
       <w:numFmt w:val="decimal"/>
@@ -627,6 +3381,232 @@
     </w:lvl>
   </w:abstractNum>
   <w:abstractNum w:abstractNumId="1" w15:restartNumberingAfterBreak="0">
+    <w:nsid w:val="15E70223"/>
+    <w:multiLevelType w:val="hybridMultilevel"/>
+    <w:tmpl w:val="54BE89B4"/>
+    <w:lvl w:ilvl="0" w:tplc="CCF44EDC">
+      <w:start w:val="1"/>
+      <w:numFmt w:val="bullet"/>
+      <w:lvlText w:val=""/>
+      <w:lvlJc w:val="left"/>
+      <w:pPr>
+        <w:ind w:left="1701" w:hanging="360"/>
+      </w:pPr>
+      <w:rPr>
+        <w:rFonts w:ascii="Symbol" w:hAnsi="Symbol" w:hint="default"/>
+      </w:rPr>
+    </w:lvl>
+    <w:lvl w:ilvl="1" w:tplc="04190003" w:tentative="1">
+      <w:start w:val="1"/>
+      <w:numFmt w:val="bullet"/>
+      <w:lvlText w:val="o"/>
+      <w:lvlJc w:val="left"/>
+      <w:pPr>
+        <w:ind w:left="2421" w:hanging="360"/>
+      </w:pPr>
+      <w:rPr>
+        <w:rFonts w:ascii="Courier New" w:hAnsi="Courier New" w:cs="Courier New" w:hint="default"/>
+      </w:rPr>
+    </w:lvl>
+    <w:lvl w:ilvl="2" w:tplc="04190005" w:tentative="1">
+      <w:start w:val="1"/>
+      <w:numFmt w:val="bullet"/>
+      <w:lvlText w:val=""/>
+      <w:lvlJc w:val="left"/>
+      <w:pPr>
+        <w:ind w:left="3141" w:hanging="360"/>
+      </w:pPr>
+      <w:rPr>
+        <w:rFonts w:ascii="Wingdings" w:hAnsi="Wingdings" w:hint="default"/>
+      </w:rPr>
+    </w:lvl>
+    <w:lvl w:ilvl="3" w:tplc="04190001" w:tentative="1">
+      <w:start w:val="1"/>
+      <w:numFmt w:val="bullet"/>
+      <w:lvlText w:val=""/>
+      <w:lvlJc w:val="left"/>
+      <w:pPr>
+        <w:ind w:left="3861" w:hanging="360"/>
+      </w:pPr>
+      <w:rPr>
+        <w:rFonts w:ascii="Symbol" w:hAnsi="Symbol" w:hint="default"/>
+      </w:rPr>
+    </w:lvl>
+    <w:lvl w:ilvl="4" w:tplc="04190003" w:tentative="1">
+      <w:start w:val="1"/>
+      <w:numFmt w:val="bullet"/>
+      <w:lvlText w:val="o"/>
+      <w:lvlJc w:val="left"/>
+      <w:pPr>
+        <w:ind w:left="4581" w:hanging="360"/>
+      </w:pPr>
+      <w:rPr>
+        <w:rFonts w:ascii="Courier New" w:hAnsi="Courier New" w:cs="Courier New" w:hint="default"/>
+      </w:rPr>
+    </w:lvl>
+    <w:lvl w:ilvl="5" w:tplc="04190005" w:tentative="1">
+      <w:start w:val="1"/>
+      <w:numFmt w:val="bullet"/>
+      <w:lvlText w:val=""/>
+      <w:lvlJc w:val="left"/>
+      <w:pPr>
+        <w:ind w:left="5301" w:hanging="360"/>
+      </w:pPr>
+      <w:rPr>
+        <w:rFonts w:ascii="Wingdings" w:hAnsi="Wingdings" w:hint="default"/>
+      </w:rPr>
+    </w:lvl>
+    <w:lvl w:ilvl="6" w:tplc="04190001" w:tentative="1">
+      <w:start w:val="1"/>
+      <w:numFmt w:val="bullet"/>
+      <w:lvlText w:val=""/>
+      <w:lvlJc w:val="left"/>
+      <w:pPr>
+        <w:ind w:left="6021" w:hanging="360"/>
+      </w:pPr>
+      <w:rPr>
+        <w:rFonts w:ascii="Symbol" w:hAnsi="Symbol" w:hint="default"/>
+      </w:rPr>
+    </w:lvl>
+    <w:lvl w:ilvl="7" w:tplc="04190003" w:tentative="1">
+      <w:start w:val="1"/>
+      <w:numFmt w:val="bullet"/>
+      <w:lvlText w:val="o"/>
+      <w:lvlJc w:val="left"/>
+      <w:pPr>
+        <w:ind w:left="6741" w:hanging="360"/>
+      </w:pPr>
+      <w:rPr>
+        <w:rFonts w:ascii="Courier New" w:hAnsi="Courier New" w:cs="Courier New" w:hint="default"/>
+      </w:rPr>
+    </w:lvl>
+    <w:lvl w:ilvl="8" w:tplc="04190005" w:tentative="1">
+      <w:start w:val="1"/>
+      <w:numFmt w:val="bullet"/>
+      <w:lvlText w:val=""/>
+      <w:lvlJc w:val="left"/>
+      <w:pPr>
+        <w:ind w:left="7461" w:hanging="360"/>
+      </w:pPr>
+      <w:rPr>
+        <w:rFonts w:ascii="Wingdings" w:hAnsi="Wingdings" w:hint="default"/>
+      </w:rPr>
+    </w:lvl>
+  </w:abstractNum>
+  <w:abstractNum w:abstractNumId="2" w15:restartNumberingAfterBreak="0">
+    <w:nsid w:val="19E521FD"/>
+    <w:multiLevelType w:val="hybridMultilevel"/>
+    <w:tmpl w:val="1F96049C"/>
+    <w:lvl w:ilvl="0" w:tplc="CCF44EDC">
+      <w:start w:val="1"/>
+      <w:numFmt w:val="bullet"/>
+      <w:lvlText w:val=""/>
+      <w:lvlJc w:val="left"/>
+      <w:pPr>
+        <w:ind w:left="1429" w:hanging="360"/>
+      </w:pPr>
+      <w:rPr>
+        <w:rFonts w:ascii="Symbol" w:hAnsi="Symbol" w:hint="default"/>
+      </w:rPr>
+    </w:lvl>
+    <w:lvl w:ilvl="1" w:tplc="04190003" w:tentative="1">
+      <w:start w:val="1"/>
+      <w:numFmt w:val="bullet"/>
+      <w:lvlText w:val="o"/>
+      <w:lvlJc w:val="left"/>
+      <w:pPr>
+        <w:ind w:left="2149" w:hanging="360"/>
+      </w:pPr>
+      <w:rPr>
+        <w:rFonts w:ascii="Courier New" w:hAnsi="Courier New" w:cs="Courier New" w:hint="default"/>
+      </w:rPr>
+    </w:lvl>
+    <w:lvl w:ilvl="2" w:tplc="04190005" w:tentative="1">
+      <w:start w:val="1"/>
+      <w:numFmt w:val="bullet"/>
+      <w:lvlText w:val=""/>
+      <w:lvlJc w:val="left"/>
+      <w:pPr>
+        <w:ind w:left="2869" w:hanging="360"/>
+      </w:pPr>
+      <w:rPr>
+        <w:rFonts w:ascii="Wingdings" w:hAnsi="Wingdings" w:hint="default"/>
+      </w:rPr>
+    </w:lvl>
+    <w:lvl w:ilvl="3" w:tplc="04190001" w:tentative="1">
+      <w:start w:val="1"/>
+      <w:numFmt w:val="bullet"/>
+      <w:lvlText w:val=""/>
+      <w:lvlJc w:val="left"/>
+      <w:pPr>
+        <w:ind w:left="3589" w:hanging="360"/>
+      </w:pPr>
+      <w:rPr>
+        <w:rFonts w:ascii="Symbol" w:hAnsi="Symbol" w:hint="default"/>
+      </w:rPr>
+    </w:lvl>
+    <w:lvl w:ilvl="4" w:tplc="04190003" w:tentative="1">
+      <w:start w:val="1"/>
+      <w:numFmt w:val="bullet"/>
+      <w:lvlText w:val="o"/>
+      <w:lvlJc w:val="left"/>
+      <w:pPr>
+        <w:ind w:left="4309" w:hanging="360"/>
+      </w:pPr>
+      <w:rPr>
+        <w:rFonts w:ascii="Courier New" w:hAnsi="Courier New" w:cs="Courier New" w:hint="default"/>
+      </w:rPr>
+    </w:lvl>
+    <w:lvl w:ilvl="5" w:tplc="04190005" w:tentative="1">
+      <w:start w:val="1"/>
+      <w:numFmt w:val="bullet"/>
+      <w:lvlText w:val=""/>
+      <w:lvlJc w:val="left"/>
+      <w:pPr>
+        <w:ind w:left="5029" w:hanging="360"/>
+      </w:pPr>
+      <w:rPr>
+        <w:rFonts w:ascii="Wingdings" w:hAnsi="Wingdings" w:hint="default"/>
+      </w:rPr>
+    </w:lvl>
+    <w:lvl w:ilvl="6" w:tplc="04190001" w:tentative="1">
+      <w:start w:val="1"/>
+      <w:numFmt w:val="bullet"/>
+      <w:lvlText w:val=""/>
+      <w:lvlJc w:val="left"/>
+      <w:pPr>
+        <w:ind w:left="5749" w:hanging="360"/>
+      </w:pPr>
+      <w:rPr>
+        <w:rFonts w:ascii="Symbol" w:hAnsi="Symbol" w:hint="default"/>
+      </w:rPr>
+    </w:lvl>
+    <w:lvl w:ilvl="7" w:tplc="04190003" w:tentative="1">
+      <w:start w:val="1"/>
+      <w:numFmt w:val="bullet"/>
+      <w:lvlText w:val="o"/>
+      <w:lvlJc w:val="left"/>
+      <w:pPr>
+        <w:ind w:left="6469" w:hanging="360"/>
+      </w:pPr>
+      <w:rPr>
+        <w:rFonts w:ascii="Courier New" w:hAnsi="Courier New" w:cs="Courier New" w:hint="default"/>
+      </w:rPr>
+    </w:lvl>
+    <w:lvl w:ilvl="8" w:tplc="04190005" w:tentative="1">
+      <w:start w:val="1"/>
+      <w:numFmt w:val="bullet"/>
+      <w:lvlText w:val=""/>
+      <w:lvlJc w:val="left"/>
+      <w:pPr>
+        <w:ind w:left="7189" w:hanging="360"/>
+      </w:pPr>
+      <w:rPr>
+        <w:rFonts w:ascii="Wingdings" w:hAnsi="Wingdings" w:hint="default"/>
+      </w:rPr>
+    </w:lvl>
+  </w:abstractNum>
+  <w:abstractNum w:abstractNumId="3" w15:restartNumberingAfterBreak="0">
     <w:nsid w:val="1A754033"/>
     <w:multiLevelType w:val="hybridMultilevel"/>
     <w:tmpl w:val="0D50172A"/>
@@ -716,7 +3696,7 @@
       </w:pPr>
     </w:lvl>
   </w:abstractNum>
-  <w:abstractNum w:abstractNumId="2" w15:restartNumberingAfterBreak="0">
+  <w:abstractNum w:abstractNumId="4" w15:restartNumberingAfterBreak="0">
     <w:nsid w:val="29C8055D"/>
     <w:multiLevelType w:val="hybridMultilevel"/>
     <w:tmpl w:val="29504426"/>
@@ -805,14 +3785,100 @@
       </w:pPr>
     </w:lvl>
   </w:abstractNum>
-  <w:abstractNum w:abstractNumId="3" w15:restartNumberingAfterBreak="0">
+  <w:abstractNum w:abstractNumId="5" w15:restartNumberingAfterBreak="0">
+    <w:nsid w:val="2BBE473D"/>
+    <w:multiLevelType w:val="hybridMultilevel"/>
+    <w:tmpl w:val="9FF4CE6A"/>
+    <w:lvl w:ilvl="0" w:tplc="04190013">
+      <w:start w:val="1"/>
+      <w:numFmt w:val="upperRoman"/>
+      <w:lvlText w:val="%1."/>
+      <w:lvlJc w:val="right"/>
+      <w:pPr>
+        <w:ind w:left="1789" w:hanging="360"/>
+      </w:pPr>
+    </w:lvl>
+    <w:lvl w:ilvl="1" w:tplc="04190019" w:tentative="1">
+      <w:start w:val="1"/>
+      <w:numFmt w:val="lowerLetter"/>
+      <w:lvlText w:val="%2."/>
+      <w:lvlJc w:val="left"/>
+      <w:pPr>
+        <w:ind w:left="2509" w:hanging="360"/>
+      </w:pPr>
+    </w:lvl>
+    <w:lvl w:ilvl="2" w:tplc="0419001B" w:tentative="1">
+      <w:start w:val="1"/>
+      <w:numFmt w:val="lowerRoman"/>
+      <w:lvlText w:val="%3."/>
+      <w:lvlJc w:val="right"/>
+      <w:pPr>
+        <w:ind w:left="3229" w:hanging="180"/>
+      </w:pPr>
+    </w:lvl>
+    <w:lvl w:ilvl="3" w:tplc="0419000F" w:tentative="1">
+      <w:start w:val="1"/>
+      <w:numFmt w:val="decimal"/>
+      <w:lvlText w:val="%4."/>
+      <w:lvlJc w:val="left"/>
+      <w:pPr>
+        <w:ind w:left="3949" w:hanging="360"/>
+      </w:pPr>
+    </w:lvl>
+    <w:lvl w:ilvl="4" w:tplc="04190019" w:tentative="1">
+      <w:start w:val="1"/>
+      <w:numFmt w:val="lowerLetter"/>
+      <w:lvlText w:val="%5."/>
+      <w:lvlJc w:val="left"/>
+      <w:pPr>
+        <w:ind w:left="4669" w:hanging="360"/>
+      </w:pPr>
+    </w:lvl>
+    <w:lvl w:ilvl="5" w:tplc="0419001B" w:tentative="1">
+      <w:start w:val="1"/>
+      <w:numFmt w:val="lowerRoman"/>
+      <w:lvlText w:val="%6."/>
+      <w:lvlJc w:val="right"/>
+      <w:pPr>
+        <w:ind w:left="5389" w:hanging="180"/>
+      </w:pPr>
+    </w:lvl>
+    <w:lvl w:ilvl="6" w:tplc="0419000F" w:tentative="1">
+      <w:start w:val="1"/>
+      <w:numFmt w:val="decimal"/>
+      <w:lvlText w:val="%7."/>
+      <w:lvlJc w:val="left"/>
+      <w:pPr>
+        <w:ind w:left="6109" w:hanging="360"/>
+      </w:pPr>
+    </w:lvl>
+    <w:lvl w:ilvl="7" w:tplc="04190019" w:tentative="1">
+      <w:start w:val="1"/>
+      <w:numFmt w:val="lowerLetter"/>
+      <w:lvlText w:val="%8."/>
+      <w:lvlJc w:val="left"/>
+      <w:pPr>
+        <w:ind w:left="6829" w:hanging="360"/>
+      </w:pPr>
+    </w:lvl>
+    <w:lvl w:ilvl="8" w:tplc="0419001B" w:tentative="1">
+      <w:start w:val="1"/>
+      <w:numFmt w:val="lowerRoman"/>
+      <w:lvlText w:val="%9."/>
+      <w:lvlJc w:val="right"/>
+      <w:pPr>
+        <w:ind w:left="7549" w:hanging="180"/>
+      </w:pPr>
+    </w:lvl>
+  </w:abstractNum>
+  <w:abstractNum w:abstractNumId="6" w15:restartNumberingAfterBreak="0">
     <w:nsid w:val="78EA0A83"/>
     <w:multiLevelType w:val="hybridMultilevel"/>
-    <w:tmpl w:val="EA4AD8FE"/>
-    <w:lvl w:ilvl="0" w:tplc="CCF44EDC">
+    <w:tmpl w:val="DDA6A642"/>
+    <w:lvl w:ilvl="0" w:tplc="04190001">
       <w:start w:val="1"/>
       <w:numFmt w:val="bullet"/>
-      <w:lvlText w:val=""/>
+      <w:lvlText w:val=""/>
       <w:lvlJc w:val="left"/>
       <w:pPr>
         <w:ind w:left="1789" w:hanging="360"/>
@@ -919,16 +3985,25 @@
     </w:lvl>
   </w:abstractNum>
   <w:num w:numId="1">
-    <w:abstractNumId w:val="2"/>
+    <w:abstractNumId w:val="4"/>
   </w:num>
   <w:num w:numId="2">
-    <w:abstractNumId w:val="1"/>
+    <w:abstractNumId w:val="3"/>
   </w:num>
   <w:num w:numId="3">
     <w:abstractNumId w:val="0"/>
   </w:num>
   <w:num w:numId="4">
-    <w:abstractNumId w:val="3"/>
+    <w:abstractNumId w:val="6"/>
+  </w:num>
+  <w:num w:numId="5">
+    <w:abstractNumId w:val="2"/>
+  </w:num>
+  <w:num w:numId="6">
+    <w:abstractNumId w:val="1"/>
+  </w:num>
+  <w:num w:numId="7">
+    <w:abstractNumId w:val="5"/>
   </w:num>
 </w:numbering>
 </file>
@@ -1728,7 +4803,7 @@
 </file>
 
 <file path=customXml/itemProps1.xml><?xml version="1.0" encoding="utf-8"?>
-<ds:datastoreItem xmlns:ds="http://schemas.openxmlformats.org/officeDocument/2006/customXml" ds:itemID="{91F7A221-4036-4744-A3A8-6B8DD9606CC9}">
+<ds:datastoreItem xmlns:ds="http://schemas.openxmlformats.org/officeDocument/2006/customXml" ds:itemID="{A21781D0-BE99-48A6-8EAC-33637E019FE5}">
   <ds:schemaRefs>
     <ds:schemaRef ds:uri="http://schemas.openxmlformats.org/officeDocument/2006/bibliography"/>
   </ds:schemaRefs>

</xml_diff>